<commit_message>
write background of the research
</commit_message>
<xml_diff>
--- a/introduction.docx
+++ b/introduction.docx
@@ -3,9 +3,1111 @@
 <w:document xmlns:wpc="http://schemas.microsoft.com/office/word/2010/wordprocessingCanvas" xmlns:mo="http://schemas.microsoft.com/office/mac/office/2008/main" xmlns:mc="http://schemas.openxmlformats.org/markup-compatibility/2006" xmlns:mv="urn:schemas-microsoft-com:mac:vml" xmlns:o="urn:schemas-microsoft-com:office:office" xmlns:r="http://schemas.openxmlformats.org/officeDocument/2006/relationships" xmlns:m="http://schemas.openxmlformats.org/officeDocument/2006/math" xmlns:v="urn:schemas-microsoft-com:vml" xmlns:wp14="http://schemas.microsoft.com/office/word/2010/wordprocessingDrawing" xmlns:wp="http://schemas.openxmlformats.org/drawingml/2006/wordprocessingDrawing" xmlns:w10="urn:schemas-microsoft-com:office:word" xmlns:w="http://schemas.openxmlformats.org/wordprocessingml/2006/main" xmlns:w14="http://schemas.microsoft.com/office/word/2010/wordml" xmlns:wpg="http://schemas.microsoft.com/office/word/2010/wordprocessingGroup" xmlns:wpi="http://schemas.microsoft.com/office/word/2010/wordprocessingInk" xmlns:wne="http://schemas.microsoft.com/office/word/2006/wordml" xmlns:wps="http://schemas.microsoft.com/office/word/2010/wordprocessingShape" mc:Ignorable="w14 wp14">
   <w:body>
     <w:p>
+      <w:pPr>
+        <w:pStyle w:val="a3"/>
+        <w:numPr>
+          <w:ilvl w:val="0"/>
+          <w:numId w:val="3"/>
+        </w:numPr>
+        <w:ind w:leftChars="0"/>
+        <w:rPr>
+          <w:b/>
+        </w:rPr>
+      </w:pPr>
+      <w:r>
+        <w:rPr>
+          <w:rFonts w:hint="eastAsia"/>
+          <w:b/>
+        </w:rPr>
+        <w:t>緒論</w:t>
+      </w:r>
+    </w:p>
+    <w:p>
+      <w:pPr>
+        <w:rPr>
+          <w:b/>
+        </w:rPr>
+      </w:pPr>
+    </w:p>
+    <w:p>
+      <w:pPr>
+        <w:rPr>
+          <w:b/>
+        </w:rPr>
+      </w:pPr>
+      <w:r>
+        <w:rPr>
+          <w:b/>
+        </w:rPr>
+        <w:t>1.1</w:t>
+      </w:r>
+      <w:r>
+        <w:rPr>
+          <w:rFonts w:hint="eastAsia"/>
+          <w:b/>
+        </w:rPr>
+        <w:t xml:space="preserve">　研究背景</w:t>
+      </w:r>
+    </w:p>
+    <w:p>
+      <w:pPr>
+        <w:ind w:firstLineChars="59" w:firstLine="142"/>
+        <w:rPr>
+          <w:rFonts w:asciiTheme="minorEastAsia" w:hAnsiTheme="minorEastAsia" w:hint="eastAsia"/>
+          <w:szCs w:val="21"/>
+        </w:rPr>
+      </w:pPr>
+      <w:r>
+        <w:rPr>
+          <w:rFonts w:asciiTheme="minorEastAsia" w:hAnsiTheme="minorEastAsia" w:hint="eastAsia"/>
+        </w:rPr>
+        <w:t>技術開発が進み製品自体の機能性による差別化が困難になってきたことで，</w:t>
+      </w:r>
+      <w:r>
+        <w:rPr>
+          <w:rFonts w:asciiTheme="minorEastAsia" w:hAnsiTheme="minorEastAsia" w:hint="eastAsia"/>
+          <w:szCs w:val="21"/>
+        </w:rPr>
+        <w:t>ユ</w:t>
+      </w:r>
+      <w:r>
+        <w:rPr>
+          <w:rFonts w:asciiTheme="minorEastAsia" w:hAnsiTheme="minorEastAsia" w:hint="eastAsia"/>
+          <w:szCs w:val="21"/>
+        </w:rPr>
+        <w:t>ーザにとって「使いやすさ」は順応水準になりつつあった</w:t>
+      </w:r>
+      <w:r>
+        <w:rPr>
+          <w:rFonts w:asciiTheme="minorEastAsia" w:hAnsiTheme="minorEastAsia" w:hint="eastAsia"/>
+          <w:szCs w:val="21"/>
+        </w:rPr>
+        <w:t>．その状況下で</w:t>
+      </w:r>
+      <w:r>
+        <w:rPr>
+          <w:rFonts w:asciiTheme="minorEastAsia" w:hAnsiTheme="minorEastAsia" w:hint="eastAsia"/>
+        </w:rPr>
+        <w:t>価値のある</w:t>
+      </w:r>
+      <w:r>
+        <w:rPr>
+          <w:rFonts w:asciiTheme="minorEastAsia" w:hAnsiTheme="minorEastAsia"/>
+        </w:rPr>
+        <w:t>経験</w:t>
+      </w:r>
+      <w:r>
+        <w:rPr>
+          <w:rFonts w:asciiTheme="minorEastAsia" w:hAnsiTheme="minorEastAsia" w:hint="eastAsia"/>
+        </w:rPr>
+        <w:t>や</w:t>
+      </w:r>
+      <w:r>
+        <w:rPr>
+          <w:rFonts w:asciiTheme="minorEastAsia" w:hAnsiTheme="minorEastAsia" w:hint="eastAsia"/>
+        </w:rPr>
+        <w:t>，</w:t>
+      </w:r>
+      <w:r>
+        <w:rPr>
+          <w:rFonts w:asciiTheme="minorEastAsia" w:hAnsiTheme="minorEastAsia" w:hint="eastAsia"/>
+        </w:rPr>
+        <w:t>楽しさ</w:t>
+      </w:r>
+      <w:r>
+        <w:rPr>
+          <w:rFonts w:asciiTheme="minorEastAsia" w:hAnsiTheme="minorEastAsia" w:hint="eastAsia"/>
+        </w:rPr>
+        <w:t>，心地よさなど，製品を通して得られるユーザの体験そのものが求められるようになってきた</w:t>
+      </w:r>
+      <w:r>
+        <w:rPr>
+          <w:rFonts w:asciiTheme="minorEastAsia" w:hAnsiTheme="minorEastAsia" w:hint="eastAsia"/>
+        </w:rPr>
+        <w:t>ことで，</w:t>
+      </w:r>
+      <w:r>
+        <w:rPr>
+          <w:rFonts w:asciiTheme="minorEastAsia" w:hAnsiTheme="minorEastAsia"/>
+          <w:szCs w:val="21"/>
+        </w:rPr>
+        <w:t>UX(User Experience)</w:t>
+      </w:r>
+      <w:r>
+        <w:rPr>
+          <w:rFonts w:asciiTheme="minorEastAsia" w:hAnsiTheme="minorEastAsia" w:hint="eastAsia"/>
+          <w:szCs w:val="21"/>
+        </w:rPr>
+        <w:t>という概念が重要視されるようになってきた</w:t>
+      </w:r>
+      <w:r>
+        <w:rPr>
+          <w:rFonts w:asciiTheme="minorEastAsia" w:hAnsiTheme="minorEastAsia" w:hint="eastAsia"/>
+          <w:szCs w:val="21"/>
+        </w:rPr>
+        <w:t>．</w:t>
+      </w:r>
+      <w:r>
+        <w:rPr>
+          <w:rFonts w:asciiTheme="minorEastAsia" w:hAnsiTheme="minorEastAsia" w:hint="eastAsia"/>
+          <w:szCs w:val="21"/>
+        </w:rPr>
+        <w:t>今日では</w:t>
+      </w:r>
+      <w:r>
+        <w:rPr>
+          <w:rFonts w:asciiTheme="minorEastAsia" w:hAnsiTheme="minorEastAsia"/>
+          <w:szCs w:val="21"/>
+        </w:rPr>
+        <w:t>UX</w:t>
+      </w:r>
+      <w:r>
+        <w:rPr>
+          <w:rFonts w:asciiTheme="minorEastAsia" w:hAnsiTheme="minorEastAsia" w:hint="eastAsia"/>
+          <w:szCs w:val="21"/>
+        </w:rPr>
+        <w:t>という言葉は</w:t>
+      </w:r>
+      <w:r>
+        <w:rPr>
+          <w:rFonts w:asciiTheme="minorEastAsia" w:hAnsiTheme="minorEastAsia" w:hint="eastAsia"/>
+          <w:szCs w:val="21"/>
+        </w:rPr>
+        <w:t>インターネットやコンピュータの分野だけではなく，</w:t>
+      </w:r>
+      <w:r>
+        <w:rPr>
+          <w:rFonts w:asciiTheme="minorEastAsia" w:hAnsiTheme="minorEastAsia" w:hint="eastAsia"/>
+          <w:szCs w:val="21"/>
+        </w:rPr>
+        <w:t>広くビジネスの分野で使われ</w:t>
+      </w:r>
+      <w:r>
+        <w:rPr>
+          <w:rFonts w:asciiTheme="minorEastAsia" w:hAnsiTheme="minorEastAsia" w:hint="eastAsia"/>
+          <w:szCs w:val="21"/>
+        </w:rPr>
+        <w:t>ている．</w:t>
+      </w:r>
+    </w:p>
+    <w:p>
+      <w:pPr>
+        <w:ind w:firstLineChars="59" w:firstLine="142"/>
+        <w:rPr>
+          <w:rFonts w:asciiTheme="minorEastAsia" w:hAnsiTheme="minorEastAsia" w:hint="eastAsia"/>
+        </w:rPr>
+      </w:pPr>
+      <w:r>
+        <w:rPr>
+          <w:rFonts w:asciiTheme="minorEastAsia" w:hAnsiTheme="minorEastAsia" w:cs="Times New Roman" w:hint="eastAsia"/>
+        </w:rPr>
+        <w:t>今までは</w:t>
+      </w:r>
+      <w:r>
+        <w:rPr>
+          <w:rFonts w:asciiTheme="minorEastAsia" w:hAnsiTheme="minorEastAsia" w:cs="Times New Roman" w:hint="eastAsia"/>
+        </w:rPr>
+        <w:t>人間中心設計（</w:t>
+      </w:r>
+      <w:r>
+        <w:rPr>
+          <w:rFonts w:asciiTheme="minorEastAsia" w:hAnsiTheme="minorEastAsia" w:cs="Times New Roman"/>
+        </w:rPr>
+        <w:t>Human-Centered Design</w:t>
+      </w:r>
+      <w:r>
+        <w:rPr>
+          <w:rFonts w:asciiTheme="minorEastAsia" w:hAnsiTheme="minorEastAsia" w:cs="Times New Roman" w:hint="eastAsia"/>
+        </w:rPr>
+        <w:t>）分野において</w:t>
+      </w:r>
+      <w:r>
+        <w:rPr>
+          <w:rFonts w:asciiTheme="minorEastAsia" w:hAnsiTheme="minorEastAsia" w:cs="Times New Roman" w:hint="eastAsia"/>
+        </w:rPr>
+        <w:t>は</w:t>
+      </w:r>
+      <w:r>
+        <w:rPr>
+          <w:rFonts w:asciiTheme="minorEastAsia" w:hAnsiTheme="minorEastAsia" w:cs="Times New Roman"/>
+        </w:rPr>
+        <w:t>，</w:t>
+      </w:r>
+      <w:r>
+        <w:rPr>
+          <w:rFonts w:asciiTheme="minorEastAsia" w:hAnsiTheme="minorEastAsia" w:cs="Times New Roman" w:hint="eastAsia"/>
+        </w:rPr>
+        <w:t>製品やサービスの評価にユーザビリティ評価が用いられ</w:t>
+      </w:r>
+      <w:r>
+        <w:rPr>
+          <w:rFonts w:asciiTheme="minorEastAsia" w:hAnsiTheme="minorEastAsia" w:cs="Times New Roman"/>
+        </w:rPr>
+        <w:t>，</w:t>
+      </w:r>
+      <w:r>
+        <w:rPr>
+          <w:rFonts w:asciiTheme="minorEastAsia" w:hAnsiTheme="minorEastAsia" w:cs="Times New Roman" w:hint="eastAsia"/>
+        </w:rPr>
+        <w:t>主に使いやすさの向上に役立ってきた</w:t>
+      </w:r>
+      <w:r>
+        <w:rPr>
+          <w:rFonts w:asciiTheme="minorEastAsia" w:hAnsiTheme="minorEastAsia" w:hint="eastAsia"/>
+          <w:szCs w:val="21"/>
+        </w:rPr>
+        <w:t>．</w:t>
+      </w:r>
+      <w:r>
+        <w:rPr>
+          <w:rFonts w:asciiTheme="minorEastAsia" w:hAnsiTheme="minorEastAsia" w:hint="eastAsia"/>
+          <w:szCs w:val="21"/>
+        </w:rPr>
+        <w:t>しかし</w:t>
+      </w:r>
+      <w:r>
+        <w:rPr>
+          <w:rFonts w:asciiTheme="minorEastAsia" w:hAnsiTheme="minorEastAsia" w:cs="Times New Roman" w:hint="eastAsia"/>
+        </w:rPr>
+        <w:t>ユーザビリティ</w:t>
+      </w:r>
+      <w:r>
+        <w:rPr>
+          <w:rFonts w:asciiTheme="minorEastAsia" w:hAnsiTheme="minorEastAsia" w:cs="Times New Roman" w:hint="eastAsia"/>
+        </w:rPr>
+        <w:t>の関心が</w:t>
+      </w:r>
+      <w:r>
+        <w:rPr>
+          <w:rFonts w:asciiTheme="minorEastAsia" w:hAnsiTheme="minorEastAsia" w:cs="Times New Roman"/>
+        </w:rPr>
+        <w:t>UX</w:t>
+      </w:r>
+      <w:r>
+        <w:rPr>
+          <w:rFonts w:asciiTheme="minorEastAsia" w:hAnsiTheme="minorEastAsia" w:cs="Times New Roman" w:hint="eastAsia"/>
+        </w:rPr>
+        <w:t>に拡大</w:t>
+      </w:r>
+      <w:r>
+        <w:rPr>
+          <w:rFonts w:asciiTheme="minorEastAsia" w:hAnsiTheme="minorEastAsia" w:cs="Times New Roman"/>
+        </w:rPr>
+        <w:t>，</w:t>
+      </w:r>
+      <w:r>
+        <w:rPr>
+          <w:rFonts w:asciiTheme="minorEastAsia" w:hAnsiTheme="minorEastAsia" w:cs="Times New Roman" w:hint="eastAsia"/>
+        </w:rPr>
+        <w:t>移行してからは</w:t>
+      </w:r>
+      <w:r>
+        <w:rPr>
+          <w:rFonts w:asciiTheme="minorEastAsia" w:hAnsiTheme="minorEastAsia" w:cs="Times New Roman"/>
+        </w:rPr>
+        <w:t>，</w:t>
+      </w:r>
+      <w:r>
+        <w:rPr>
+          <w:rFonts w:asciiTheme="minorEastAsia" w:hAnsiTheme="minorEastAsia" w:cs="Times New Roman" w:hint="eastAsia"/>
+        </w:rPr>
+        <w:t>よりユーザの主観的な観点を扱うことになるので</w:t>
+      </w:r>
+      <w:r>
+        <w:rPr>
+          <w:rFonts w:asciiTheme="minorEastAsia" w:hAnsiTheme="minorEastAsia" w:cs="Times New Roman"/>
+        </w:rPr>
+        <w:t>，</w:t>
+      </w:r>
+      <w:r>
+        <w:rPr>
+          <w:rFonts w:asciiTheme="minorEastAsia" w:hAnsiTheme="minorEastAsia" w:cs="Times New Roman" w:hint="eastAsia"/>
+        </w:rPr>
+        <w:t>設計や評価手法に関して新しい見解が求められている</w:t>
+      </w:r>
+      <w:r>
+        <w:rPr>
+          <w:rFonts w:asciiTheme="minorEastAsia" w:hAnsiTheme="minorEastAsia" w:hint="eastAsia"/>
+          <w:szCs w:val="21"/>
+        </w:rPr>
+        <w:t>．</w:t>
+      </w:r>
+    </w:p>
+    <w:p>
+      <w:pPr>
+        <w:rPr>
+          <w:rFonts w:hint="eastAsia"/>
+          <w:bCs/>
+          <w:szCs w:val="21"/>
+        </w:rPr>
+      </w:pPr>
+      <w:r>
+        <w:rPr>
+          <w:rFonts w:hint="eastAsia"/>
+          <w:szCs w:val="21"/>
+        </w:rPr>
+        <w:t xml:space="preserve">　</w:t>
+      </w:r>
+      <w:r>
+        <w:rPr>
+          <w:rFonts w:hint="eastAsia"/>
+        </w:rPr>
+        <w:t>ユーザビリティは主に使用中の効果</w:t>
+      </w:r>
+      <w:r>
+        <w:t>，</w:t>
+      </w:r>
+      <w:r>
+        <w:rPr>
+          <w:rFonts w:hint="eastAsia"/>
+        </w:rPr>
+        <w:t>効率</w:t>
+      </w:r>
+      <w:r>
+        <w:t>，</w:t>
+      </w:r>
+      <w:r>
+        <w:rPr>
+          <w:rFonts w:hint="eastAsia"/>
+        </w:rPr>
+        <w:t>満足を対象にしてきたが</w:t>
+      </w:r>
+      <w:r>
+        <w:rPr>
+          <w:bCs/>
+          <w:szCs w:val="21"/>
+        </w:rPr>
+        <w:t>，</w:t>
+      </w:r>
+      <w:r>
+        <w:rPr>
+          <w:szCs w:val="21"/>
+        </w:rPr>
+        <w:t xml:space="preserve"> </w:t>
+      </w:r>
+      <w:r>
+        <w:rPr>
+          <w:szCs w:val="21"/>
+        </w:rPr>
+        <w:t>UX</w:t>
+      </w:r>
+      <w:r>
+        <w:rPr>
+          <w:rFonts w:hint="eastAsia"/>
+          <w:szCs w:val="21"/>
+        </w:rPr>
+        <w:t>は</w:t>
+      </w:r>
+      <w:r>
+        <w:rPr>
+          <w:szCs w:val="21"/>
+        </w:rPr>
+        <w:t>ISO9241-210</w:t>
+      </w:r>
+      <w:r>
+        <w:rPr>
+          <w:rFonts w:hint="eastAsia"/>
+          <w:vertAlign w:val="superscript"/>
+        </w:rPr>
+        <w:t>[1]</w:t>
+      </w:r>
+      <w:r>
+        <w:rPr>
+          <w:rFonts w:hint="eastAsia"/>
+          <w:szCs w:val="21"/>
+        </w:rPr>
+        <w:t>によると</w:t>
+      </w:r>
+      <w:r>
+        <w:rPr>
+          <w:rFonts w:hint="eastAsia"/>
+          <w:szCs w:val="21"/>
+        </w:rPr>
+        <w:t>，</w:t>
+      </w:r>
+      <w:r>
+        <w:rPr>
+          <w:rFonts w:hint="eastAsia"/>
+          <w:szCs w:val="21"/>
+        </w:rPr>
+        <w:t>“</w:t>
+      </w:r>
+      <w:r>
+        <w:rPr>
+          <w:bCs/>
+          <w:szCs w:val="21"/>
+        </w:rPr>
+        <w:t>製品</w:t>
+      </w:r>
+      <w:r>
+        <w:rPr>
+          <w:bCs/>
+          <w:szCs w:val="21"/>
+        </w:rPr>
+        <w:t>，</w:t>
+      </w:r>
+      <w:r>
+        <w:rPr>
+          <w:bCs/>
+          <w:szCs w:val="21"/>
+        </w:rPr>
+        <w:t>システムまたはサービスを使用した時</w:t>
+      </w:r>
+      <w:r>
+        <w:rPr>
+          <w:bCs/>
+          <w:szCs w:val="21"/>
+        </w:rPr>
+        <w:t>，</w:t>
+      </w:r>
+      <w:r>
+        <w:rPr>
+          <w:bCs/>
+          <w:szCs w:val="21"/>
+        </w:rPr>
+        <w:t>および使用を予測した時に生じる個人の知覚や反応</w:t>
+      </w:r>
+      <w:r>
+        <w:rPr>
+          <w:rFonts w:hint="eastAsia"/>
+          <w:bCs/>
+          <w:szCs w:val="21"/>
+        </w:rPr>
+        <w:t>”と定義されている</w:t>
+      </w:r>
+      <w:r>
+        <w:rPr>
+          <w:rFonts w:asciiTheme="minorEastAsia" w:hAnsiTheme="minorEastAsia" w:hint="eastAsia"/>
+          <w:szCs w:val="21"/>
+        </w:rPr>
+        <w:t>．</w:t>
+      </w:r>
+      <w:r>
+        <w:rPr>
+          <w:rFonts w:hint="eastAsia"/>
+        </w:rPr>
+        <w:t>ユーザビリティと比較すると</w:t>
+      </w:r>
+      <w:r>
+        <w:t>，</w:t>
+      </w:r>
+      <w:r>
+        <w:rPr>
+          <w:rFonts w:hint="eastAsia"/>
+          <w:bCs/>
+          <w:szCs w:val="21"/>
+        </w:rPr>
+        <w:t xml:space="preserve"> </w:t>
+      </w:r>
+      <w:r>
+        <w:rPr>
+          <w:rFonts w:hint="eastAsia"/>
+          <w:bCs/>
+          <w:szCs w:val="21"/>
+        </w:rPr>
+        <w:t>製品やサービスの使用前から使用後も含めて</w:t>
+      </w:r>
+      <w:r>
+        <w:rPr>
+          <w:rFonts w:hint="eastAsia"/>
+          <w:bCs/>
+          <w:szCs w:val="21"/>
+        </w:rPr>
+        <w:t>，</w:t>
+      </w:r>
+      <w:r>
+        <w:rPr>
+          <w:rFonts w:hint="eastAsia"/>
+          <w:bCs/>
+          <w:szCs w:val="21"/>
+        </w:rPr>
+        <w:t>ユーザが体験することや感じることが</w:t>
+      </w:r>
+      <w:r>
+        <w:rPr>
+          <w:rFonts w:hint="eastAsia"/>
+          <w:bCs/>
+          <w:szCs w:val="21"/>
+        </w:rPr>
+        <w:t>対象</w:t>
+      </w:r>
+      <w:r>
+        <w:rPr>
+          <w:rFonts w:hint="eastAsia"/>
+          <w:bCs/>
+          <w:szCs w:val="21"/>
+        </w:rPr>
+        <w:t>と</w:t>
+      </w:r>
+      <w:r>
+        <w:rPr>
+          <w:rFonts w:hint="eastAsia"/>
+          <w:bCs/>
+          <w:szCs w:val="21"/>
+        </w:rPr>
+        <w:t>されていることから，</w:t>
+      </w:r>
+      <w:r>
+        <w:rPr>
+          <w:bCs/>
+          <w:szCs w:val="21"/>
+        </w:rPr>
+        <w:t xml:space="preserve">UX </w:t>
+      </w:r>
+      <w:r>
+        <w:rPr>
+          <w:rFonts w:hint="eastAsia"/>
+          <w:bCs/>
+          <w:szCs w:val="21"/>
+        </w:rPr>
+        <w:t>はユーザビリティとは全くことなる評価軸というよりは</w:t>
+      </w:r>
+      <w:r>
+        <w:rPr>
+          <w:rFonts w:hint="eastAsia"/>
+          <w:bCs/>
+          <w:szCs w:val="21"/>
+        </w:rPr>
+        <w:t>，</w:t>
+      </w:r>
+      <w:r>
+        <w:rPr>
+          <w:rFonts w:hint="eastAsia"/>
+          <w:bCs/>
+          <w:szCs w:val="21"/>
+        </w:rPr>
+        <w:t>ユーザビリティからさらに広義な概念であると言える</w:t>
+      </w:r>
+      <w:r>
+        <w:rPr>
+          <w:rFonts w:asciiTheme="minorEastAsia" w:hAnsiTheme="minorEastAsia" w:hint="eastAsia"/>
+          <w:szCs w:val="21"/>
+        </w:rPr>
+        <w:t>．</w:t>
+      </w:r>
+      <w:r>
+        <w:rPr>
+          <w:rFonts w:asciiTheme="minorEastAsia" w:hAnsiTheme="minorEastAsia" w:hint="eastAsia"/>
+          <w:szCs w:val="21"/>
+        </w:rPr>
+        <w:t>しかし</w:t>
+      </w:r>
+      <w:r>
+        <w:rPr>
+          <w:rFonts w:hint="eastAsia"/>
+          <w:bCs/>
+          <w:szCs w:val="21"/>
+        </w:rPr>
+        <w:t>，</w:t>
+      </w:r>
+      <w:r>
+        <w:rPr>
+          <w:rFonts w:hint="eastAsia"/>
+          <w:bCs/>
+          <w:szCs w:val="21"/>
+        </w:rPr>
+        <w:t>このようにユーザの感覚的また</w:t>
+      </w:r>
+      <w:r>
+        <w:rPr>
+          <w:rFonts w:hint="eastAsia"/>
+          <w:bCs/>
+          <w:szCs w:val="21"/>
+        </w:rPr>
+        <w:t>，</w:t>
+      </w:r>
+      <w:r>
+        <w:rPr>
+          <w:rFonts w:hint="eastAsia"/>
+          <w:bCs/>
+          <w:szCs w:val="21"/>
+        </w:rPr>
+        <w:t>主観的要素を</w:t>
+      </w:r>
+      <w:r>
+        <w:rPr>
+          <w:rFonts w:hint="eastAsia"/>
+          <w:bCs/>
+          <w:szCs w:val="21"/>
+        </w:rPr>
+        <w:t>重点的に</w:t>
+      </w:r>
+      <w:r>
+        <w:rPr>
+          <w:rFonts w:hint="eastAsia"/>
+          <w:bCs/>
+          <w:szCs w:val="21"/>
+        </w:rPr>
+        <w:t>扱っている</w:t>
+      </w:r>
+      <w:r>
+        <w:rPr>
+          <w:rFonts w:hint="eastAsia"/>
+          <w:bCs/>
+          <w:szCs w:val="21"/>
+        </w:rPr>
+        <w:t>ことから</w:t>
+      </w:r>
+      <w:r>
+        <w:rPr>
+          <w:rFonts w:hint="eastAsia"/>
+          <w:bCs/>
+          <w:szCs w:val="21"/>
+        </w:rPr>
+        <w:t>，</w:t>
+      </w:r>
+      <w:r>
+        <w:rPr>
+          <w:bCs/>
+          <w:szCs w:val="21"/>
+        </w:rPr>
+        <w:t>UX</w:t>
+      </w:r>
+      <w:r>
+        <w:rPr>
+          <w:rFonts w:hint="eastAsia"/>
+          <w:bCs/>
+          <w:szCs w:val="21"/>
+        </w:rPr>
+        <w:t>は</w:t>
+      </w:r>
+      <w:r>
+        <w:rPr>
+          <w:rFonts w:hint="eastAsia"/>
+          <w:bCs/>
+          <w:szCs w:val="21"/>
+        </w:rPr>
+        <w:t>一概に定義することは難しく</w:t>
+      </w:r>
+      <w:r>
+        <w:rPr>
+          <w:rFonts w:hint="eastAsia"/>
+          <w:bCs/>
+          <w:szCs w:val="21"/>
+        </w:rPr>
+        <w:t>，</w:t>
+      </w:r>
+      <w:r>
+        <w:rPr>
+          <w:rFonts w:hint="eastAsia"/>
+          <w:bCs/>
+          <w:szCs w:val="21"/>
+        </w:rPr>
+        <w:t>測定も数値化も難しいのが現状である</w:t>
+      </w:r>
+      <w:r>
+        <w:rPr>
+          <w:rFonts w:hint="eastAsia"/>
+          <w:bCs/>
+          <w:szCs w:val="21"/>
+        </w:rPr>
+        <w:t>．</w:t>
+      </w:r>
+    </w:p>
+    <w:p>
+      <w:pPr>
+        <w:rPr>
+          <w:rFonts w:hint="eastAsia"/>
+          <w:bCs/>
+          <w:szCs w:val="21"/>
+        </w:rPr>
+      </w:pPr>
+      <w:r>
+        <w:rPr>
+          <w:noProof/>
+          <w:szCs w:val="21"/>
+        </w:rPr>
+        <w:drawing>
+          <wp:anchor distT="0" distB="0" distL="114300" distR="114300" simplePos="0" relativeHeight="251658240" behindDoc="1" locked="0" layoutInCell="1" allowOverlap="1" wp14:anchorId="501450B3" wp14:editId="4A1F1A32">
+            <wp:simplePos x="0" y="0"/>
+            <wp:positionH relativeFrom="column">
+              <wp:posOffset>1143000</wp:posOffset>
+            </wp:positionH>
+            <wp:positionV relativeFrom="paragraph">
+              <wp:posOffset>127000</wp:posOffset>
+            </wp:positionV>
+            <wp:extent cx="3429000" cy="1909053"/>
+            <wp:effectExtent l="0" t="0" r="0" b="0"/>
+            <wp:wrapNone/>
+            <wp:docPr id="7" name="図 7"/>
+            <wp:cNvGraphicFramePr>
+              <a:graphicFrameLocks xmlns:a="http://schemas.openxmlformats.org/drawingml/2006/main" noChangeAspect="1"/>
+            </wp:cNvGraphicFramePr>
+            <a:graphic xmlns:a="http://schemas.openxmlformats.org/drawingml/2006/main">
+              <a:graphicData uri="http://schemas.openxmlformats.org/drawingml/2006/picture">
+                <pic:pic xmlns:pic="http://schemas.openxmlformats.org/drawingml/2006/picture">
+                  <pic:nvPicPr>
+                    <pic:cNvPr id="0" name="UX Usability img.001.jpg"/>
+                    <pic:cNvPicPr/>
+                  </pic:nvPicPr>
+                  <pic:blipFill rotWithShape="1">
+                    <a:blip r:embed="rId6">
+                      <a:extLst>
+                        <a:ext uri="{28A0092B-C50C-407E-A947-70E740481C1C}">
+                          <a14:useLocalDpi xmlns:a14="http://schemas.microsoft.com/office/drawing/2010/main" val="0"/>
+                        </a:ext>
+                      </a:extLst>
+                    </a:blip>
+                    <a:srcRect l="16231" t="20479" r="9491" b="24381"/>
+                    <a:stretch/>
+                  </pic:blipFill>
+                  <pic:spPr bwMode="auto">
+                    <a:xfrm>
+                      <a:off x="0" y="0"/>
+                      <a:ext cx="3429000" cy="1909053"/>
+                    </a:xfrm>
+                    <a:prstGeom prst="rect">
+                      <a:avLst/>
+                    </a:prstGeom>
+                    <a:ln>
+                      <a:noFill/>
+                    </a:ln>
+                    <a:extLst>
+                      <a:ext uri="{53640926-AAD7-44d8-BBD7-CCE9431645EC}">
+                        <a14:shadowObscured xmlns:a14="http://schemas.microsoft.com/office/drawing/2010/main"/>
+                      </a:ext>
+                      <a:ext uri="{FAA26D3D-D897-4be2-8F04-BA451C77F1D7}">
+                        <ma14:placeholderFlag xmlns:ma14="http://schemas.microsoft.com/office/mac/drawingml/2011/main"/>
+                      </a:ext>
+                    </a:extLst>
+                  </pic:spPr>
+                </pic:pic>
+              </a:graphicData>
+            </a:graphic>
+            <wp14:sizeRelH relativeFrom="page">
+              <wp14:pctWidth>0</wp14:pctWidth>
+            </wp14:sizeRelH>
+            <wp14:sizeRelV relativeFrom="page">
+              <wp14:pctHeight>0</wp14:pctHeight>
+            </wp14:sizeRelV>
+          </wp:anchor>
+        </w:drawing>
+      </w:r>
+    </w:p>
+    <w:p>
+      <w:pPr>
+        <w:rPr>
+          <w:rFonts w:hint="eastAsia"/>
+          <w:bCs/>
+          <w:szCs w:val="21"/>
+        </w:rPr>
+      </w:pPr>
+    </w:p>
+    <w:p>
+      <w:pPr>
+        <w:rPr>
+          <w:rFonts w:hint="eastAsia"/>
+          <w:bCs/>
+          <w:szCs w:val="21"/>
+        </w:rPr>
+      </w:pPr>
+    </w:p>
+    <w:p>
+      <w:pPr>
+        <w:rPr>
+          <w:rFonts w:hint="eastAsia"/>
+          <w:bCs/>
+          <w:szCs w:val="21"/>
+        </w:rPr>
+      </w:pPr>
+    </w:p>
+    <w:p>
+      <w:pPr>
+        <w:rPr>
+          <w:rFonts w:hint="eastAsia"/>
+          <w:bCs/>
+          <w:szCs w:val="21"/>
+        </w:rPr>
+      </w:pPr>
+    </w:p>
+    <w:p>
+      <w:pPr>
+        <w:rPr>
+          <w:rFonts w:hint="eastAsia"/>
+          <w:bCs/>
+          <w:szCs w:val="21"/>
+        </w:rPr>
+      </w:pPr>
+    </w:p>
+    <w:p>
+      <w:pPr>
+        <w:rPr>
+          <w:rFonts w:hint="eastAsia"/>
+          <w:bCs/>
+          <w:szCs w:val="21"/>
+        </w:rPr>
+      </w:pPr>
+    </w:p>
+    <w:p>
+      <w:pPr>
+        <w:rPr>
+          <w:rFonts w:hint="eastAsia"/>
+          <w:bCs/>
+          <w:szCs w:val="21"/>
+        </w:rPr>
+      </w:pPr>
+    </w:p>
+    <w:p>
+      <w:pPr>
+        <w:ind w:firstLineChars="54" w:firstLine="130"/>
+        <w:jc w:val="center"/>
+        <w:rPr>
+          <w:szCs w:val="21"/>
+        </w:rPr>
+      </w:pPr>
+      <w:r>
+        <w:rPr>
+          <w:rFonts w:hint="eastAsia"/>
+          <w:szCs w:val="21"/>
+        </w:rPr>
+        <w:t>図</w:t>
+      </w:r>
+      <w:r>
+        <w:rPr>
+          <w:szCs w:val="21"/>
+        </w:rPr>
+        <w:t>1.1</w:t>
+      </w:r>
+      <w:r>
+        <w:rPr>
+          <w:rFonts w:hint="eastAsia"/>
+          <w:szCs w:val="21"/>
+        </w:rPr>
+        <w:t xml:space="preserve">　</w:t>
+      </w:r>
+      <w:r>
+        <w:rPr>
+          <w:szCs w:val="21"/>
+        </w:rPr>
+        <w:t>UX</w:t>
+      </w:r>
+      <w:r>
+        <w:rPr>
+          <w:rFonts w:hint="eastAsia"/>
+          <w:szCs w:val="21"/>
+        </w:rPr>
+        <w:t>とユーザビリティの関係</w:t>
+      </w:r>
+    </w:p>
+    <w:p>
+      <w:pPr>
+        <w:rPr>
+          <w:rFonts w:hint="eastAsia"/>
+          <w:bCs/>
+          <w:szCs w:val="21"/>
+        </w:rPr>
+      </w:pPr>
+    </w:p>
+    <w:p>
+      <w:pPr>
+        <w:rPr>
+          <w:bCs/>
+          <w:szCs w:val="21"/>
+        </w:rPr>
+      </w:pPr>
+    </w:p>
+    <w:p>
+      <w:pPr>
+        <w:rPr>
+          <w:bCs/>
+          <w:szCs w:val="21"/>
+        </w:rPr>
+      </w:pPr>
       <w:bookmarkStart w:id="0" w:name="_GoBack"/>
       <w:bookmarkEnd w:id="0"/>
     </w:p>
+    <w:p>
+      <w:pPr>
+        <w:rPr>
+          <w:bCs/>
+          <w:szCs w:val="21"/>
+        </w:rPr>
+      </w:pPr>
+    </w:p>
+    <w:p>
+      <w:pPr>
+        <w:rPr>
+          <w:bCs/>
+          <w:szCs w:val="21"/>
+        </w:rPr>
+      </w:pPr>
+    </w:p>
+    <w:p>
+      <w:pPr>
+        <w:rPr>
+          <w:szCs w:val="21"/>
+        </w:rPr>
+      </w:pPr>
+      <w:r>
+        <w:rPr>
+          <w:rFonts w:hint="eastAsia"/>
+          <w:bCs/>
+          <w:szCs w:val="21"/>
+        </w:rPr>
+        <w:t>昨今の企業（特に</w:t>
+      </w:r>
+      <w:r>
+        <w:rPr>
+          <w:bCs/>
+          <w:szCs w:val="21"/>
+        </w:rPr>
+        <w:t>IT</w:t>
+      </w:r>
+      <w:r>
+        <w:rPr>
+          <w:rFonts w:hint="eastAsia"/>
+          <w:bCs/>
+          <w:szCs w:val="21"/>
+        </w:rPr>
+        <w:t>・</w:t>
+      </w:r>
+      <w:r>
+        <w:rPr>
+          <w:bCs/>
+          <w:szCs w:val="21"/>
+        </w:rPr>
+        <w:t>W</w:t>
+      </w:r>
+      <w:r>
+        <w:rPr>
+          <w:bCs/>
+          <w:szCs w:val="21"/>
+        </w:rPr>
+        <w:t>eb</w:t>
+      </w:r>
+      <w:r>
+        <w:rPr>
+          <w:rFonts w:hint="eastAsia"/>
+          <w:bCs/>
+          <w:szCs w:val="21"/>
+        </w:rPr>
+        <w:t>業界）ではマーケティングやデザイン・開発といった分野において</w:t>
+      </w:r>
+      <w:r>
+        <w:rPr>
+          <w:rFonts w:hint="eastAsia"/>
+          <w:bCs/>
+          <w:szCs w:val="21"/>
+        </w:rPr>
+        <w:t>，</w:t>
+      </w:r>
+      <w:r>
+        <w:rPr>
+          <w:bCs/>
+          <w:szCs w:val="21"/>
+        </w:rPr>
+        <w:t>UX</w:t>
+      </w:r>
+      <w:r>
+        <w:rPr>
+          <w:rFonts w:hint="eastAsia"/>
+          <w:bCs/>
+          <w:szCs w:val="21"/>
+        </w:rPr>
+        <w:t>の評価・</w:t>
+      </w:r>
+      <w:r>
+        <w:rPr>
+          <w:bCs/>
+          <w:szCs w:val="21"/>
+        </w:rPr>
+        <w:t>UX</w:t>
+      </w:r>
+      <w:r>
+        <w:rPr>
+          <w:rFonts w:hint="eastAsia"/>
+          <w:bCs/>
+          <w:szCs w:val="21"/>
+        </w:rPr>
+        <w:t>の改善等と力を入れている</w:t>
+      </w:r>
+      <w:r>
+        <w:rPr>
+          <w:rFonts w:hint="eastAsia"/>
+          <w:bCs/>
+          <w:szCs w:val="21"/>
+        </w:rPr>
+        <w:t>．</w:t>
+      </w:r>
+      <w:r>
+        <w:rPr>
+          <w:rFonts w:hint="eastAsia"/>
+          <w:bCs/>
+          <w:szCs w:val="21"/>
+        </w:rPr>
+        <w:t>しかし</w:t>
+      </w:r>
+      <w:r>
+        <w:rPr>
+          <w:bCs/>
+          <w:szCs w:val="21"/>
+        </w:rPr>
+        <w:t>UX</w:t>
+      </w:r>
+      <w:r>
+        <w:rPr>
+          <w:rFonts w:hint="eastAsia"/>
+          <w:bCs/>
+          <w:szCs w:val="21"/>
+        </w:rPr>
+        <w:t>というものが“ユーザ体験”という漠然とした実体の摑みづらいものを扱っている為に</w:t>
+      </w:r>
+      <w:r>
+        <w:rPr>
+          <w:rFonts w:hint="eastAsia"/>
+          <w:bCs/>
+          <w:szCs w:val="21"/>
+        </w:rPr>
+        <w:t>，</w:t>
+      </w:r>
+      <w:r>
+        <w:rPr>
+          <w:bCs/>
+          <w:szCs w:val="21"/>
+        </w:rPr>
+        <w:t>UX</w:t>
+      </w:r>
+      <w:r>
+        <w:rPr>
+          <w:rFonts w:hint="eastAsia"/>
+          <w:bCs/>
+          <w:szCs w:val="21"/>
+        </w:rPr>
+        <w:t>に対する考えや捉え方がこの分野に関わっている人の数だけ存在しており概念の明確化</w:t>
+      </w:r>
+      <w:r>
+        <w:rPr>
+          <w:rFonts w:hint="eastAsia"/>
+          <w:bCs/>
+          <w:szCs w:val="21"/>
+        </w:rPr>
+        <w:t>，</w:t>
+      </w:r>
+      <w:r>
+        <w:rPr>
+          <w:rFonts w:hint="eastAsia"/>
+          <w:bCs/>
+          <w:szCs w:val="21"/>
+        </w:rPr>
+        <w:t>評価方法の体系化が明確化されていないのが現状である</w:t>
+      </w:r>
+      <w:r>
+        <w:rPr>
+          <w:rFonts w:hint="eastAsia"/>
+          <w:bCs/>
+          <w:szCs w:val="21"/>
+        </w:rPr>
+        <w:t>．</w:t>
+      </w:r>
+    </w:p>
+    <w:p>
+      <w:pPr>
+        <w:rPr>
+          <w:b/>
+        </w:rPr>
+      </w:pPr>
+    </w:p>
+    <w:p/>
     <w:sectPr>
       <w:pgSz w:w="11900" w:h="16840"/>
       <w:pgMar w:top="1985" w:right="1701" w:bottom="1701" w:left="1701" w:header="851" w:footer="992" w:gutter="0"/>
@@ -14,6 +1116,281 @@
     </w:sectPr>
   </w:body>
 </w:document>
+</file>
+
+<file path=word/numbering.xml><?xml version="1.0" encoding="utf-8"?>
+<w:numbering xmlns:wpc="http://schemas.microsoft.com/office/word/2010/wordprocessingCanvas" xmlns:mo="http://schemas.microsoft.com/office/mac/office/2008/main" xmlns:mc="http://schemas.openxmlformats.org/markup-compatibility/2006" xmlns:mv="urn:schemas-microsoft-com:mac:vml" xmlns:o="urn:schemas-microsoft-com:office:office" xmlns:r="http://schemas.openxmlformats.org/officeDocument/2006/relationships" xmlns:m="http://schemas.openxmlformats.org/officeDocument/2006/math" xmlns:v="urn:schemas-microsoft-com:vml" xmlns:wp14="http://schemas.microsoft.com/office/word/2010/wordprocessingDrawing" xmlns:wp="http://schemas.openxmlformats.org/drawingml/2006/wordprocessingDrawing" xmlns:w10="urn:schemas-microsoft-com:office:word" xmlns:w="http://schemas.openxmlformats.org/wordprocessingml/2006/main" xmlns:w14="http://schemas.microsoft.com/office/word/2010/wordml" xmlns:wpg="http://schemas.microsoft.com/office/word/2010/wordprocessingGroup" xmlns:wpi="http://schemas.microsoft.com/office/word/2010/wordprocessingInk" xmlns:wne="http://schemas.microsoft.com/office/word/2006/wordml" xmlns:wps="http://schemas.microsoft.com/office/word/2010/wordprocessingShape" mc:Ignorable="w14 wp14">
+  <w:abstractNum w:abstractNumId="0">
+    <w:nsid w:val="2DC803FD"/>
+    <w:multiLevelType w:val="multilevel"/>
+    <w:tmpl w:val="B3008614"/>
+    <w:lvl w:ilvl="0">
+      <w:start w:val="1"/>
+      <w:numFmt w:val="decimal"/>
+      <w:lvlText w:val="%1."/>
+      <w:lvlJc w:val="left"/>
+      <w:pPr>
+        <w:ind w:left="480" w:hanging="480"/>
+      </w:pPr>
+    </w:lvl>
+    <w:lvl w:ilvl="1">
+      <w:start w:val="1"/>
+      <w:numFmt w:val="aiueoFullWidth"/>
+      <w:lvlText w:val="(%2)"/>
+      <w:lvlJc w:val="left"/>
+      <w:pPr>
+        <w:ind w:left="960" w:hanging="480"/>
+      </w:pPr>
+    </w:lvl>
+    <w:lvl w:ilvl="2">
+      <w:start w:val="1"/>
+      <w:numFmt w:val="decimalEnclosedCircle"/>
+      <w:lvlText w:val="%3"/>
+      <w:lvlJc w:val="left"/>
+      <w:pPr>
+        <w:ind w:left="1440" w:hanging="480"/>
+      </w:pPr>
+    </w:lvl>
+    <w:lvl w:ilvl="3">
+      <w:start w:val="1"/>
+      <w:numFmt w:val="decimal"/>
+      <w:lvlText w:val="%4."/>
+      <w:lvlJc w:val="left"/>
+      <w:pPr>
+        <w:ind w:left="1920" w:hanging="480"/>
+      </w:pPr>
+    </w:lvl>
+    <w:lvl w:ilvl="4">
+      <w:start w:val="1"/>
+      <w:numFmt w:val="aiueoFullWidth"/>
+      <w:lvlText w:val="(%5)"/>
+      <w:lvlJc w:val="left"/>
+      <w:pPr>
+        <w:ind w:left="2400" w:hanging="480"/>
+      </w:pPr>
+    </w:lvl>
+    <w:lvl w:ilvl="5">
+      <w:start w:val="1"/>
+      <w:numFmt w:val="decimalEnclosedCircle"/>
+      <w:lvlText w:val="%6"/>
+      <w:lvlJc w:val="left"/>
+      <w:pPr>
+        <w:ind w:left="2880" w:hanging="480"/>
+      </w:pPr>
+    </w:lvl>
+    <w:lvl w:ilvl="6">
+      <w:start w:val="1"/>
+      <w:numFmt w:val="decimal"/>
+      <w:lvlText w:val="%7."/>
+      <w:lvlJc w:val="left"/>
+      <w:pPr>
+        <w:ind w:left="3360" w:hanging="480"/>
+      </w:pPr>
+    </w:lvl>
+    <w:lvl w:ilvl="7">
+      <w:start w:val="1"/>
+      <w:numFmt w:val="aiueoFullWidth"/>
+      <w:lvlText w:val="(%8)"/>
+      <w:lvlJc w:val="left"/>
+      <w:pPr>
+        <w:ind w:left="3840" w:hanging="480"/>
+      </w:pPr>
+    </w:lvl>
+    <w:lvl w:ilvl="8">
+      <w:start w:val="1"/>
+      <w:numFmt w:val="decimalEnclosedCircle"/>
+      <w:lvlText w:val="%9"/>
+      <w:lvlJc w:val="left"/>
+      <w:pPr>
+        <w:ind w:left="4320" w:hanging="480"/>
+      </w:pPr>
+    </w:lvl>
+  </w:abstractNum>
+  <w:abstractNum w:abstractNumId="1">
+    <w:nsid w:val="459F3821"/>
+    <w:multiLevelType w:val="hybridMultilevel"/>
+    <w:tmpl w:val="3702BC0A"/>
+    <w:lvl w:ilvl="0" w:tplc="E8AA648E">
+      <w:start w:val="1"/>
+      <w:numFmt w:val="decimalFullWidth"/>
+      <w:lvlText w:val="第%1章"/>
+      <w:lvlJc w:val="left"/>
+      <w:pPr>
+        <w:ind w:left="960" w:hanging="960"/>
+      </w:pPr>
+      <w:rPr>
+        <w:rFonts w:hint="eastAsia"/>
+      </w:rPr>
+    </w:lvl>
+    <w:lvl w:ilvl="1" w:tplc="04090017" w:tentative="1">
+      <w:start w:val="1"/>
+      <w:numFmt w:val="aiueoFullWidth"/>
+      <w:lvlText w:val="(%2)"/>
+      <w:lvlJc w:val="left"/>
+      <w:pPr>
+        <w:ind w:left="960" w:hanging="480"/>
+      </w:pPr>
+    </w:lvl>
+    <w:lvl w:ilvl="2" w:tplc="04090011" w:tentative="1">
+      <w:start w:val="1"/>
+      <w:numFmt w:val="decimalEnclosedCircle"/>
+      <w:lvlText w:val="%3"/>
+      <w:lvlJc w:val="left"/>
+      <w:pPr>
+        <w:ind w:left="1440" w:hanging="480"/>
+      </w:pPr>
+    </w:lvl>
+    <w:lvl w:ilvl="3" w:tplc="0409000F" w:tentative="1">
+      <w:start w:val="1"/>
+      <w:numFmt w:val="decimal"/>
+      <w:lvlText w:val="%4."/>
+      <w:lvlJc w:val="left"/>
+      <w:pPr>
+        <w:ind w:left="1920" w:hanging="480"/>
+      </w:pPr>
+    </w:lvl>
+    <w:lvl w:ilvl="4" w:tplc="04090017" w:tentative="1">
+      <w:start w:val="1"/>
+      <w:numFmt w:val="aiueoFullWidth"/>
+      <w:lvlText w:val="(%5)"/>
+      <w:lvlJc w:val="left"/>
+      <w:pPr>
+        <w:ind w:left="2400" w:hanging="480"/>
+      </w:pPr>
+    </w:lvl>
+    <w:lvl w:ilvl="5" w:tplc="04090011" w:tentative="1">
+      <w:start w:val="1"/>
+      <w:numFmt w:val="decimalEnclosedCircle"/>
+      <w:lvlText w:val="%6"/>
+      <w:lvlJc w:val="left"/>
+      <w:pPr>
+        <w:ind w:left="2880" w:hanging="480"/>
+      </w:pPr>
+    </w:lvl>
+    <w:lvl w:ilvl="6" w:tplc="0409000F" w:tentative="1">
+      <w:start w:val="1"/>
+      <w:numFmt w:val="decimal"/>
+      <w:lvlText w:val="%7."/>
+      <w:lvlJc w:val="left"/>
+      <w:pPr>
+        <w:ind w:left="3360" w:hanging="480"/>
+      </w:pPr>
+    </w:lvl>
+    <w:lvl w:ilvl="7" w:tplc="04090017" w:tentative="1">
+      <w:start w:val="1"/>
+      <w:numFmt w:val="aiueoFullWidth"/>
+      <w:lvlText w:val="(%8)"/>
+      <w:lvlJc w:val="left"/>
+      <w:pPr>
+        <w:ind w:left="3840" w:hanging="480"/>
+      </w:pPr>
+    </w:lvl>
+    <w:lvl w:ilvl="8" w:tplc="04090011" w:tentative="1">
+      <w:start w:val="1"/>
+      <w:numFmt w:val="decimalEnclosedCircle"/>
+      <w:lvlText w:val="%9"/>
+      <w:lvlJc w:val="left"/>
+      <w:pPr>
+        <w:ind w:left="4320" w:hanging="480"/>
+      </w:pPr>
+    </w:lvl>
+  </w:abstractNum>
+  <w:abstractNum w:abstractNumId="2">
+    <w:nsid w:val="473D34F5"/>
+    <w:multiLevelType w:val="hybridMultilevel"/>
+    <w:tmpl w:val="5502BC28"/>
+    <w:lvl w:ilvl="0" w:tplc="0409000F">
+      <w:start w:val="1"/>
+      <w:numFmt w:val="decimal"/>
+      <w:lvlText w:val="%1."/>
+      <w:lvlJc w:val="left"/>
+      <w:pPr>
+        <w:ind w:left="480" w:hanging="480"/>
+      </w:pPr>
+    </w:lvl>
+    <w:lvl w:ilvl="1" w:tplc="04090017" w:tentative="1">
+      <w:start w:val="1"/>
+      <w:numFmt w:val="aiueoFullWidth"/>
+      <w:lvlText w:val="(%2)"/>
+      <w:lvlJc w:val="left"/>
+      <w:pPr>
+        <w:ind w:left="960" w:hanging="480"/>
+      </w:pPr>
+    </w:lvl>
+    <w:lvl w:ilvl="2" w:tplc="04090011" w:tentative="1">
+      <w:start w:val="1"/>
+      <w:numFmt w:val="decimalEnclosedCircle"/>
+      <w:lvlText w:val="%3"/>
+      <w:lvlJc w:val="left"/>
+      <w:pPr>
+        <w:ind w:left="1440" w:hanging="480"/>
+      </w:pPr>
+    </w:lvl>
+    <w:lvl w:ilvl="3" w:tplc="0409000F" w:tentative="1">
+      <w:start w:val="1"/>
+      <w:numFmt w:val="decimal"/>
+      <w:lvlText w:val="%4."/>
+      <w:lvlJc w:val="left"/>
+      <w:pPr>
+        <w:ind w:left="1920" w:hanging="480"/>
+      </w:pPr>
+    </w:lvl>
+    <w:lvl w:ilvl="4" w:tplc="04090017" w:tentative="1">
+      <w:start w:val="1"/>
+      <w:numFmt w:val="aiueoFullWidth"/>
+      <w:lvlText w:val="(%5)"/>
+      <w:lvlJc w:val="left"/>
+      <w:pPr>
+        <w:ind w:left="2400" w:hanging="480"/>
+      </w:pPr>
+    </w:lvl>
+    <w:lvl w:ilvl="5" w:tplc="04090011" w:tentative="1">
+      <w:start w:val="1"/>
+      <w:numFmt w:val="decimalEnclosedCircle"/>
+      <w:lvlText w:val="%6"/>
+      <w:lvlJc w:val="left"/>
+      <w:pPr>
+        <w:ind w:left="2880" w:hanging="480"/>
+      </w:pPr>
+    </w:lvl>
+    <w:lvl w:ilvl="6" w:tplc="0409000F" w:tentative="1">
+      <w:start w:val="1"/>
+      <w:numFmt w:val="decimal"/>
+      <w:lvlText w:val="%7."/>
+      <w:lvlJc w:val="left"/>
+      <w:pPr>
+        <w:ind w:left="3360" w:hanging="480"/>
+      </w:pPr>
+    </w:lvl>
+    <w:lvl w:ilvl="7" w:tplc="04090017" w:tentative="1">
+      <w:start w:val="1"/>
+      <w:numFmt w:val="aiueoFullWidth"/>
+      <w:lvlText w:val="(%8)"/>
+      <w:lvlJc w:val="left"/>
+      <w:pPr>
+        <w:ind w:left="3840" w:hanging="480"/>
+      </w:pPr>
+    </w:lvl>
+    <w:lvl w:ilvl="8" w:tplc="04090011" w:tentative="1">
+      <w:start w:val="1"/>
+      <w:numFmt w:val="decimalEnclosedCircle"/>
+      <w:lvlText w:val="%9"/>
+      <w:lvlJc w:val="left"/>
+      <w:pPr>
+        <w:ind w:left="4320" w:hanging="480"/>
+      </w:pPr>
+    </w:lvl>
+  </w:abstractNum>
+  <w:num w:numId="1">
+    <w:abstractNumId w:val="2"/>
+  </w:num>
+  <w:num w:numId="2">
+    <w:abstractNumId w:val="0"/>
+  </w:num>
+  <w:num w:numId="3">
+    <w:abstractNumId w:val="1"/>
+  </w:num>
+</w:numbering>
 </file>
 
 <file path=word/styles.xml><?xml version="1.0" encoding="utf-8"?>
@@ -180,7 +1557,6 @@
   <w:style w:type="character" w:default="1" w:styleId="a0">
     <w:name w:val="Default Paragraph Font"/>
     <w:uiPriority w:val="1"/>
-    <w:semiHidden/>
     <w:unhideWhenUsed/>
   </w:style>
   <w:style w:type="table" w:default="1" w:styleId="a1">
@@ -203,6 +1579,43 @@
     <w:uiPriority w:val="99"/>
     <w:semiHidden/>
     <w:unhideWhenUsed/>
+  </w:style>
+  <w:style w:type="paragraph" w:styleId="a3">
+    <w:name w:val="List Paragraph"/>
+    <w:basedOn w:val="a"/>
+    <w:uiPriority w:val="34"/>
+    <w:qFormat/>
+    <w:rsid w:val="008E7CF5"/>
+    <w:pPr>
+      <w:ind w:leftChars="400" w:left="960"/>
+    </w:pPr>
+  </w:style>
+  <w:style w:type="paragraph" w:styleId="a4">
+    <w:name w:val="Balloon Text"/>
+    <w:basedOn w:val="a"/>
+    <w:link w:val="a5"/>
+    <w:uiPriority w:val="99"/>
+    <w:semiHidden/>
+    <w:unhideWhenUsed/>
+    <w:rsid w:val="00A50F9D"/>
+    <w:rPr>
+      <w:rFonts w:ascii="ヒラギノ角ゴ ProN W3" w:eastAsia="ヒラギノ角ゴ ProN W3"/>
+      <w:sz w:val="18"/>
+      <w:szCs w:val="18"/>
+    </w:rPr>
+  </w:style>
+  <w:style w:type="character" w:customStyle="1" w:styleId="a5">
+    <w:name w:val="吹き出し (文字)"/>
+    <w:basedOn w:val="a0"/>
+    <w:link w:val="a4"/>
+    <w:uiPriority w:val="99"/>
+    <w:semiHidden/>
+    <w:rsid w:val="00A50F9D"/>
+    <w:rPr>
+      <w:rFonts w:ascii="ヒラギノ角ゴ ProN W3" w:eastAsia="ヒラギノ角ゴ ProN W3"/>
+      <w:sz w:val="18"/>
+      <w:szCs w:val="18"/>
+    </w:rPr>
   </w:style>
 </w:styles>
 </file>
@@ -371,7 +1784,6 @@
   <w:style w:type="character" w:default="1" w:styleId="a0">
     <w:name w:val="Default Paragraph Font"/>
     <w:uiPriority w:val="1"/>
-    <w:semiHidden/>
     <w:unhideWhenUsed/>
   </w:style>
   <w:style w:type="table" w:default="1" w:styleId="a1">
@@ -394,6 +1806,43 @@
     <w:uiPriority w:val="99"/>
     <w:semiHidden/>
     <w:unhideWhenUsed/>
+  </w:style>
+  <w:style w:type="paragraph" w:styleId="a3">
+    <w:name w:val="List Paragraph"/>
+    <w:basedOn w:val="a"/>
+    <w:uiPriority w:val="34"/>
+    <w:qFormat/>
+    <w:rsid w:val="008E7CF5"/>
+    <w:pPr>
+      <w:ind w:leftChars="400" w:left="960"/>
+    </w:pPr>
+  </w:style>
+  <w:style w:type="paragraph" w:styleId="a4">
+    <w:name w:val="Balloon Text"/>
+    <w:basedOn w:val="a"/>
+    <w:link w:val="a5"/>
+    <w:uiPriority w:val="99"/>
+    <w:semiHidden/>
+    <w:unhideWhenUsed/>
+    <w:rsid w:val="00A50F9D"/>
+    <w:rPr>
+      <w:rFonts w:ascii="ヒラギノ角ゴ ProN W3" w:eastAsia="ヒラギノ角ゴ ProN W3"/>
+      <w:sz w:val="18"/>
+      <w:szCs w:val="18"/>
+    </w:rPr>
+  </w:style>
+  <w:style w:type="character" w:customStyle="1" w:styleId="a5">
+    <w:name w:val="吹き出し (文字)"/>
+    <w:basedOn w:val="a0"/>
+    <w:link w:val="a4"/>
+    <w:uiPriority w:val="99"/>
+    <w:semiHidden/>
+    <w:rsid w:val="00A50F9D"/>
+    <w:rPr>
+      <w:rFonts w:ascii="ヒラギノ角ゴ ProN W3" w:eastAsia="ヒラギノ角ゴ ProN W3"/>
+      <w:sz w:val="18"/>
+      <w:szCs w:val="18"/>
+    </w:rPr>
   </w:style>
 </w:styles>
 </file>

</xml_diff>

<commit_message>
write about purpose of the research
</commit_message>
<xml_diff>
--- a/introduction.docx
+++ b/introduction.docx
@@ -560,7 +560,21 @@
           <w:bCs/>
           <w:szCs w:val="21"/>
         </w:rPr>
-        <w:t>はユーザビリティとは全くことなる評価軸というよりは</w:t>
+        <w:t>はユーザビリティとは全くことなる評価軸というよりは，ユーザビリティからさらに広義な概念であると言える</w:t>
+      </w:r>
+      <w:r>
+        <w:rPr>
+          <w:rFonts w:asciiTheme="minorEastAsia" w:hAnsiTheme="minorEastAsia" w:hint="eastAsia"/>
+          <w:szCs w:val="21"/>
+        </w:rPr>
+        <w:t>．</w:t>
+      </w:r>
+      <w:r>
+        <w:rPr>
+          <w:rFonts w:asciiTheme="minorEastAsia" w:hAnsiTheme="minorEastAsia" w:hint="eastAsia"/>
+          <w:szCs w:val="21"/>
+        </w:rPr>
+        <w:t>しかし</w:t>
       </w:r>
       <w:r>
         <w:rPr>
@@ -576,21 +590,7 @@
           <w:bCs/>
           <w:szCs w:val="21"/>
         </w:rPr>
-        <w:t>ユーザビリティからさらに広義な概念であると言える</w:t>
-      </w:r>
-      <w:r>
-        <w:rPr>
-          <w:rFonts w:asciiTheme="minorEastAsia" w:hAnsiTheme="minorEastAsia" w:hint="eastAsia"/>
-          <w:szCs w:val="21"/>
-        </w:rPr>
-        <w:t>．</w:t>
-      </w:r>
-      <w:r>
-        <w:rPr>
-          <w:rFonts w:asciiTheme="minorEastAsia" w:hAnsiTheme="minorEastAsia" w:hint="eastAsia"/>
-          <w:szCs w:val="21"/>
-        </w:rPr>
-        <w:t>しかし</w:t>
+        <w:t>このようにユーザの感覚的また</w:t>
       </w:r>
       <w:r>
         <w:rPr>
@@ -606,22 +606,6 @@
           <w:bCs/>
           <w:szCs w:val="21"/>
         </w:rPr>
-        <w:t>このようにユーザの感覚的また</w:t>
-      </w:r>
-      <w:r>
-        <w:rPr>
-          <w:rFonts w:hint="eastAsia"/>
-          <w:bCs/>
-          <w:szCs w:val="21"/>
-        </w:rPr>
-        <w:t>，</w:t>
-      </w:r>
-      <w:r>
-        <w:rPr>
-          <w:rFonts w:hint="eastAsia"/>
-          <w:bCs/>
-          <w:szCs w:val="21"/>
-        </w:rPr>
         <w:t>主観的要素を</w:t>
       </w:r>
       <w:r>
@@ -646,15 +630,7 @@
           <w:bCs/>
           <w:szCs w:val="21"/>
         </w:rPr>
-        <w:t>ことから</w:t>
-      </w:r>
-      <w:r>
-        <w:rPr>
-          <w:rFonts w:hint="eastAsia"/>
-          <w:bCs/>
-          <w:szCs w:val="21"/>
-        </w:rPr>
-        <w:t>，</w:t>
+        <w:t>ことから，</w:t>
       </w:r>
       <w:r>
         <w:rPr>
@@ -901,208 +877,957 @@
     <w:p>
       <w:pPr>
         <w:rPr>
-          <w:bCs/>
-          <w:szCs w:val="21"/>
-        </w:rPr>
-      </w:pPr>
+          <w:rFonts w:hint="eastAsia"/>
+          <w:bCs/>
+          <w:szCs w:val="21"/>
+        </w:rPr>
+      </w:pPr>
+      <w:r>
+        <w:rPr>
+          <w:bCs/>
+          <w:szCs w:val="21"/>
+        </w:rPr>
+        <w:lastRenderedPageBreak/>
+        <w:t xml:space="preserve"> </w:t>
+      </w:r>
+      <w:r>
+        <w:rPr>
+          <w:rFonts w:hint="eastAsia"/>
+        </w:rPr>
+        <w:t>研究</w:t>
+      </w:r>
+      <w:r>
+        <w:rPr>
+          <w:rFonts w:hint="eastAsia"/>
+        </w:rPr>
+        <w:t>の分野</w:t>
+      </w:r>
+      <w:r>
+        <w:rPr>
+          <w:rFonts w:hint="eastAsia"/>
+        </w:rPr>
+        <w:t>では</w:t>
+      </w:r>
+      <w:r>
+        <w:rPr>
+          <w:rFonts w:hint="eastAsia"/>
+        </w:rPr>
+        <w:t>ユーザ調査</w:t>
+      </w:r>
+      <w:r>
+        <w:t>，</w:t>
+      </w:r>
+      <w:r>
+        <w:rPr>
+          <w:rFonts w:hint="eastAsia"/>
+        </w:rPr>
+        <w:t>フィールドワーク</w:t>
+      </w:r>
+      <w:r>
+        <w:t>，</w:t>
+      </w:r>
+      <w:r>
+        <w:rPr>
+          <w:rFonts w:hint="eastAsia"/>
+        </w:rPr>
+        <w:t>サービスデザイン</w:t>
+      </w:r>
+      <w:r>
+        <w:t>，</w:t>
+      </w:r>
+      <w:r>
+        <w:rPr>
+          <w:rFonts w:hint="eastAsia"/>
+        </w:rPr>
+        <w:t>デザイン思考</w:t>
+      </w:r>
+      <w:r>
+        <w:t>，</w:t>
+      </w:r>
+      <w:r>
+        <w:rPr>
+          <w:rFonts w:hint="eastAsia"/>
+        </w:rPr>
+        <w:t>組織のデザイン</w:t>
+      </w:r>
+      <w:r>
+        <w:t>，</w:t>
+      </w:r>
+      <w:r>
+        <w:rPr>
+          <w:rFonts w:hint="eastAsia"/>
+        </w:rPr>
+        <w:t>顧客満足</w:t>
+      </w:r>
+      <w:r>
+        <w:rPr>
+          <w:rFonts w:hint="eastAsia"/>
+        </w:rPr>
+        <w:t>などの分野から</w:t>
+      </w:r>
+      <w:r>
+        <w:t>，</w:t>
+      </w:r>
+      <w:r>
+        <w:rPr>
+          <w:rFonts w:hint="eastAsia"/>
+        </w:rPr>
+        <w:t>ビ</w:t>
+      </w:r>
+      <w:r>
+        <w:rPr>
+          <w:rFonts w:hint="eastAsia"/>
+        </w:rPr>
+        <w:t>ッグデータ</w:t>
+      </w:r>
+      <w:r>
+        <w:rPr>
+          <w:rFonts w:hint="eastAsia"/>
+        </w:rPr>
+        <w:t>や</w:t>
+      </w:r>
+      <w:r>
+        <w:rPr>
+          <w:rFonts w:hint="eastAsia"/>
+        </w:rPr>
+        <w:t>ゲームなど</w:t>
+      </w:r>
+      <w:r>
+        <w:rPr>
+          <w:rFonts w:hint="eastAsia"/>
+        </w:rPr>
+        <w:t>の開発の分野まで幅広い関連分野で研究が行われている</w:t>
+      </w:r>
+      <w:r>
+        <w:rPr>
+          <w:rFonts w:hint="eastAsia"/>
+          <w:bCs/>
+          <w:szCs w:val="21"/>
+        </w:rPr>
+        <w:t>．また</w:t>
+      </w:r>
+      <w:r>
+        <w:t>，</w:t>
+      </w:r>
+      <w:r>
+        <w:rPr>
+          <w:bCs/>
+          <w:szCs w:val="21"/>
+        </w:rPr>
+        <w:t>IT</w:t>
+      </w:r>
+      <w:r>
+        <w:rPr>
+          <w:rFonts w:hint="eastAsia"/>
+          <w:bCs/>
+          <w:szCs w:val="21"/>
+        </w:rPr>
+        <w:t>・</w:t>
+      </w:r>
+      <w:r>
+        <w:rPr>
+          <w:bCs/>
+          <w:szCs w:val="21"/>
+        </w:rPr>
+        <w:t>W</w:t>
+      </w:r>
+      <w:r>
+        <w:rPr>
+          <w:bCs/>
+          <w:szCs w:val="21"/>
+        </w:rPr>
+        <w:t>eb</w:t>
+      </w:r>
+      <w:r>
+        <w:rPr>
+          <w:rFonts w:hint="eastAsia"/>
+          <w:bCs/>
+          <w:szCs w:val="21"/>
+        </w:rPr>
+        <w:t>業界を始めとした様々な企業でも</w:t>
+      </w:r>
+      <w:r>
+        <w:rPr>
+          <w:bCs/>
+          <w:szCs w:val="21"/>
+        </w:rPr>
+        <w:t>UX</w:t>
+      </w:r>
+      <w:r>
+        <w:rPr>
+          <w:rFonts w:hint="eastAsia"/>
+          <w:bCs/>
+          <w:szCs w:val="21"/>
+        </w:rPr>
+        <w:t>の評価・</w:t>
+      </w:r>
+      <w:r>
+        <w:rPr>
+          <w:rFonts w:hint="eastAsia"/>
+          <w:bCs/>
+          <w:szCs w:val="21"/>
+        </w:rPr>
+        <w:t>改善</w:t>
+      </w:r>
+      <w:r>
+        <w:rPr>
+          <w:rFonts w:hint="eastAsia"/>
+          <w:bCs/>
+          <w:szCs w:val="21"/>
+        </w:rPr>
+        <w:t>などが行われて</w:t>
+      </w:r>
+      <w:r>
+        <w:rPr>
+          <w:rFonts w:hint="eastAsia"/>
+          <w:bCs/>
+          <w:szCs w:val="21"/>
+        </w:rPr>
+        <w:t>きている．実際</w:t>
+      </w:r>
+      <w:r>
+        <w:t>，</w:t>
+      </w:r>
+      <w:r>
+        <w:rPr>
+          <w:rFonts w:hint="eastAsia"/>
+        </w:rPr>
+        <w:t>図</w:t>
+      </w:r>
+      <w:r>
+        <w:t>1.2</w:t>
+      </w:r>
+      <w:r>
+        <w:rPr>
+          <w:rFonts w:hint="eastAsia"/>
+        </w:rPr>
+        <w:t>のように</w:t>
+      </w:r>
+      <w:r>
+        <w:t>UX</w:t>
+      </w:r>
+      <w:r>
+        <w:rPr>
+          <w:rFonts w:hint="eastAsia"/>
+        </w:rPr>
+        <w:t>という概念自体は学術分野において提唱されていたものの</w:t>
+      </w:r>
+      <w:r>
+        <w:t>，</w:t>
+      </w:r>
+      <w:r>
+        <w:t xml:space="preserve"> UX Design</w:t>
+      </w:r>
+      <w:r>
+        <w:rPr>
+          <w:rFonts w:hint="eastAsia"/>
+        </w:rPr>
+        <w:t>や</w:t>
+      </w:r>
+      <w:r>
+        <w:t>UI/UX Design</w:t>
+      </w:r>
+      <w:r>
+        <w:rPr>
+          <w:rFonts w:hint="eastAsia"/>
+        </w:rPr>
+        <w:t>など</w:t>
+      </w:r>
+      <w:r>
+        <w:t>，</w:t>
+      </w:r>
+      <w:r>
+        <w:rPr>
+          <w:rFonts w:hint="eastAsia"/>
+        </w:rPr>
+        <w:t>製品開発やマーケティングの分野において</w:t>
+      </w:r>
+      <w:r>
+        <w:t>UX</w:t>
+      </w:r>
+      <w:r>
+        <w:rPr>
+          <w:rFonts w:hint="eastAsia"/>
+        </w:rPr>
+        <w:t>の概念が使われてきたのは近年のことである</w:t>
+      </w:r>
+      <w:r>
+        <w:rPr>
+          <w:rFonts w:hint="eastAsia"/>
+          <w:bCs/>
+          <w:szCs w:val="21"/>
+        </w:rPr>
+        <w:t>．</w:t>
+      </w:r>
+      <w:r>
+        <w:rPr>
+          <w:rFonts w:hint="eastAsia"/>
+        </w:rPr>
+        <w:t>201</w:t>
+      </w:r>
+      <w:r>
+        <w:t>0</w:t>
+      </w:r>
+      <w:r>
+        <w:rPr>
+          <w:rFonts w:hint="eastAsia"/>
+        </w:rPr>
+        <w:t>年に改定された人間中心設計の規格</w:t>
+      </w:r>
+      <w:r>
+        <w:rPr>
+          <w:rFonts w:hint="eastAsia"/>
+        </w:rPr>
+        <w:t>ISO</w:t>
+      </w:r>
+      <w:r>
+        <w:t xml:space="preserve"> </w:t>
+      </w:r>
+      <w:r>
+        <w:rPr>
+          <w:rFonts w:hint="eastAsia"/>
+        </w:rPr>
+        <w:t>9241-210</w:t>
+      </w:r>
+      <w:r>
+        <w:rPr>
+          <w:rFonts w:hint="eastAsia"/>
+        </w:rPr>
+        <w:t>（前</w:t>
+      </w:r>
+      <w:r>
+        <w:rPr>
+          <w:rFonts w:hint="eastAsia"/>
+        </w:rPr>
+        <w:t>規格は</w:t>
+      </w:r>
+      <w:r>
+        <w:rPr>
+          <w:rFonts w:hint="eastAsia"/>
+        </w:rPr>
+        <w:t>ISO 13407</w:t>
+      </w:r>
+      <w:r>
+        <w:rPr>
+          <w:rFonts w:hint="eastAsia"/>
+          <w:vertAlign w:val="superscript"/>
+        </w:rPr>
+        <w:t>[</w:t>
+      </w:r>
+      <w:r>
+        <w:rPr>
+          <w:vertAlign w:val="superscript"/>
+        </w:rPr>
+        <w:t>2</w:t>
+      </w:r>
+      <w:r>
+        <w:rPr>
+          <w:rFonts w:hint="eastAsia"/>
+          <w:vertAlign w:val="superscript"/>
+        </w:rPr>
+        <w:t>]</w:t>
+      </w:r>
+      <w:r>
+        <w:t>, J</w:t>
+      </w:r>
+      <w:r>
+        <w:rPr>
+          <w:rFonts w:hint="eastAsia"/>
+        </w:rPr>
+        <w:t>IS Z 8530</w:t>
+      </w:r>
+      <w:r>
+        <w:rPr>
+          <w:rFonts w:hint="eastAsia"/>
+        </w:rPr>
+        <w:t>）</w:t>
+      </w:r>
+      <w:r>
+        <w:rPr>
+          <w:rFonts w:hint="eastAsia"/>
+        </w:rPr>
+        <w:t>においても</w:t>
+      </w:r>
+      <w:r>
+        <w:t>，</w:t>
+      </w:r>
+      <w:r>
+        <w:rPr>
+          <w:rFonts w:hint="eastAsia"/>
+        </w:rPr>
+        <w:t>新たに</w:t>
+      </w:r>
+      <w:r>
+        <w:t>UX</w:t>
+      </w:r>
+      <w:r>
+        <w:rPr>
+          <w:rFonts w:hint="eastAsia"/>
+        </w:rPr>
+        <w:t>の定義が追加されるなど</w:t>
+      </w:r>
+      <w:r>
+        <w:t>，</w:t>
+      </w:r>
+      <w:r>
+        <w:rPr>
+          <w:rFonts w:hint="eastAsia"/>
+        </w:rPr>
+        <w:t>今後の発展が期待されてはいるものの</w:t>
+      </w:r>
+      <w:r>
+        <w:t>，</w:t>
+      </w:r>
+      <w:r>
+        <w:rPr>
+          <w:rFonts w:hint="eastAsia"/>
+        </w:rPr>
+        <w:t>まだまだ発展途上の分野である</w:t>
+      </w:r>
+      <w:r>
+        <w:rPr>
+          <w:rFonts w:hint="eastAsia"/>
+          <w:bCs/>
+          <w:szCs w:val="21"/>
+        </w:rPr>
+        <w:t>．</w:t>
+      </w:r>
+      <w:r>
+        <w:rPr>
+          <w:bCs/>
+          <w:szCs w:val="21"/>
+        </w:rPr>
+        <w:t>UX</w:t>
+      </w:r>
+      <w:r>
+        <w:rPr>
+          <w:rFonts w:hint="eastAsia"/>
+          <w:bCs/>
+          <w:szCs w:val="21"/>
+        </w:rPr>
+        <w:t>というものが“ユーザ体験”という漠然とした</w:t>
+      </w:r>
+      <w:r>
+        <w:rPr>
+          <w:rFonts w:hint="eastAsia"/>
+          <w:bCs/>
+          <w:szCs w:val="21"/>
+        </w:rPr>
+        <w:t>概念である故</w:t>
+      </w:r>
+      <w:r>
+        <w:t>，</w:t>
+      </w:r>
+      <w:r>
+        <w:rPr>
+          <w:rFonts w:hint="eastAsia"/>
+        </w:rPr>
+        <w:t>単に新しいキャッチフレーズのような感覚で使用されている場合も多い</w:t>
+      </w:r>
+      <w:r>
+        <w:rPr>
+          <w:rFonts w:hint="eastAsia"/>
+          <w:bCs/>
+          <w:szCs w:val="21"/>
+        </w:rPr>
+        <w:t>．</w:t>
+      </w:r>
     </w:p>
     <w:p>
       <w:pPr>
         <w:rPr>
-          <w:bCs/>
-          <w:szCs w:val="21"/>
-        </w:rPr>
-      </w:pPr>
+          <w:rFonts w:hint="eastAsia"/>
+          <w:bCs/>
+          <w:szCs w:val="21"/>
+        </w:rPr>
+      </w:pPr>
+      <w:r>
+        <w:rPr>
+          <w:rFonts w:hint="eastAsia"/>
+          <w:bCs/>
+          <w:szCs w:val="21"/>
+        </w:rPr>
+        <w:t xml:space="preserve">　</w:t>
+      </w:r>
+      <w:r>
+        <w:t>2011</w:t>
+      </w:r>
+      <w:r>
+        <w:rPr>
+          <w:rFonts w:hint="eastAsia"/>
+        </w:rPr>
+        <w:t>年に</w:t>
+      </w:r>
+      <w:r>
+        <w:rPr>
+          <w:rFonts w:hint="eastAsia"/>
+        </w:rPr>
+        <w:t>は</w:t>
+      </w:r>
+      <w:r>
+        <w:t>UX</w:t>
+      </w:r>
+      <w:r>
+        <w:rPr>
+          <w:rFonts w:hint="eastAsia"/>
+        </w:rPr>
+        <w:t>白書</w:t>
+      </w:r>
+      <w:r>
+        <w:rPr>
+          <w:rFonts w:hint="eastAsia"/>
+          <w:vertAlign w:val="superscript"/>
+        </w:rPr>
+        <w:t>[</w:t>
+      </w:r>
+      <w:r>
+        <w:rPr>
+          <w:vertAlign w:val="superscript"/>
+        </w:rPr>
+        <w:t>3</w:t>
+      </w:r>
+      <w:r>
+        <w:rPr>
+          <w:rFonts w:hint="eastAsia"/>
+          <w:vertAlign w:val="superscript"/>
+        </w:rPr>
+        <w:t>]</w:t>
+      </w:r>
+      <w:r>
+        <w:rPr>
+          <w:rFonts w:hint="eastAsia"/>
+        </w:rPr>
+        <w:t>（</w:t>
+      </w:r>
+      <w:r>
+        <w:t xml:space="preserve">User Experience </w:t>
+      </w:r>
+      <w:r>
+        <w:rPr>
+          <w:bCs/>
+        </w:rPr>
+        <w:t>White Paper</w:t>
+      </w:r>
+      <w:r>
+        <w:rPr>
+          <w:rFonts w:hint="eastAsia"/>
+        </w:rPr>
+        <w:t>）</w:t>
+      </w:r>
+      <w:r>
+        <w:rPr>
+          <w:rFonts w:hint="eastAsia"/>
+        </w:rPr>
+        <w:t>が刊行され</w:t>
+      </w:r>
+      <w:r>
+        <w:t>，</w:t>
+      </w:r>
+      <w:r>
+        <w:t>2014</w:t>
+      </w:r>
+      <w:r>
+        <w:rPr>
+          <w:rFonts w:hint="eastAsia"/>
+        </w:rPr>
+        <w:t>年には</w:t>
+      </w:r>
+      <w:r>
+        <w:t>Nielsen</w:t>
+      </w:r>
+      <w:r>
+        <w:rPr>
+          <w:rFonts w:hint="eastAsia"/>
+        </w:rPr>
+        <w:t>らがユーザビリティと</w:t>
+      </w:r>
+      <w:r>
+        <w:rPr>
+          <w:rFonts w:hint="eastAsia"/>
+        </w:rPr>
+        <w:t>UX</w:t>
+      </w:r>
+      <w:r>
+        <w:rPr>
+          <w:rFonts w:hint="eastAsia"/>
+        </w:rPr>
+        <w:t>の分類</w:t>
+      </w:r>
+      <w:r>
+        <w:rPr>
+          <w:rFonts w:hint="eastAsia"/>
+          <w:vertAlign w:val="superscript"/>
+        </w:rPr>
+        <w:t>[</w:t>
+      </w:r>
+      <w:r>
+        <w:rPr>
+          <w:vertAlign w:val="superscript"/>
+        </w:rPr>
+        <w:t>4</w:t>
+      </w:r>
+      <w:r>
+        <w:rPr>
+          <w:rFonts w:hint="eastAsia"/>
+          <w:vertAlign w:val="superscript"/>
+        </w:rPr>
+        <w:t>]</w:t>
+      </w:r>
+      <w:r>
+        <w:rPr>
+          <w:rFonts w:hint="eastAsia"/>
+        </w:rPr>
+        <w:t>を付加価値の有無で提案した</w:t>
+      </w:r>
+      <w:r>
+        <w:rPr>
+          <w:rFonts w:hint="eastAsia"/>
+          <w:bCs/>
+          <w:szCs w:val="21"/>
+        </w:rPr>
+        <w:t>．</w:t>
+      </w:r>
+      <w:r>
+        <w:rPr>
+          <w:rFonts w:hint="eastAsia"/>
+          <w:bCs/>
+          <w:szCs w:val="21"/>
+        </w:rPr>
+        <w:t>このように</w:t>
+      </w:r>
+      <w:r>
+        <w:rPr>
+          <w:bCs/>
+          <w:szCs w:val="21"/>
+        </w:rPr>
+        <w:t>UX</w:t>
+      </w:r>
+      <w:r>
+        <w:rPr>
+          <w:rFonts w:hint="eastAsia"/>
+          <w:bCs/>
+          <w:szCs w:val="21"/>
+        </w:rPr>
+        <w:t>に関して</w:t>
+      </w:r>
+      <w:r>
+        <w:t>，</w:t>
+      </w:r>
+      <w:r>
+        <w:rPr>
+          <w:rFonts w:hint="eastAsia"/>
+          <w:bCs/>
+          <w:szCs w:val="21"/>
+        </w:rPr>
+        <w:t>ある程</w:t>
+      </w:r>
       <w:bookmarkStart w:id="0" w:name="_GoBack"/>
       <w:bookmarkEnd w:id="0"/>
+      <w:r>
+        <w:rPr>
+          <w:rFonts w:hint="eastAsia"/>
+          <w:bCs/>
+          <w:szCs w:val="21"/>
+        </w:rPr>
+        <w:t>度概念の整理</w:t>
+      </w:r>
+      <w:r>
+        <w:rPr>
+          <w:rFonts w:hint="eastAsia"/>
+          <w:bCs/>
+          <w:szCs w:val="21"/>
+        </w:rPr>
+        <w:t>がされてきてはいるが</w:t>
+      </w:r>
+      <w:r>
+        <w:t>UX</w:t>
+      </w:r>
+      <w:r>
+        <w:rPr>
+          <w:rFonts w:hint="eastAsia"/>
+        </w:rPr>
+        <w:t>という概念</w:t>
+      </w:r>
+      <w:r>
+        <w:rPr>
+          <w:rFonts w:hint="eastAsia"/>
+        </w:rPr>
+        <w:t>自体に</w:t>
+      </w:r>
+      <w:r>
+        <w:rPr>
+          <w:rFonts w:hint="eastAsia"/>
+        </w:rPr>
+        <w:t>多面性があり</w:t>
+      </w:r>
+      <w:r>
+        <w:t>，</w:t>
+      </w:r>
+      <w:r>
+        <w:rPr>
+          <w:rFonts w:hint="eastAsia"/>
+        </w:rPr>
+        <w:t>ユーザビリティとの概念の区別が未だ明確に定義</w:t>
+      </w:r>
+      <w:r>
+        <w:rPr>
+          <w:rFonts w:hint="eastAsia"/>
+        </w:rPr>
+        <w:t>がされていないまま</w:t>
+      </w:r>
+      <w:r>
+        <w:rPr>
+          <w:rFonts w:hint="eastAsia"/>
+        </w:rPr>
+        <w:t>今に至っている</w:t>
+      </w:r>
+      <w:r>
+        <w:t>．</w:t>
+      </w:r>
+      <w:r>
+        <w:rPr>
+          <w:rFonts w:hint="eastAsia"/>
+        </w:rPr>
+        <w:t>従って，</w:t>
+      </w:r>
+      <w:r>
+        <w:rPr>
+          <w:rFonts w:hint="eastAsia"/>
+        </w:rPr>
+        <w:t>我々研究チームでは</w:t>
+      </w:r>
+      <w:r>
+        <w:t>UX</w:t>
+      </w:r>
+      <w:r>
+        <w:rPr>
+          <w:rFonts w:hint="eastAsia"/>
+        </w:rPr>
+        <w:t>における概念を整理し，新たな評価方法（システム）を提案する</w:t>
+      </w:r>
+      <w:r>
+        <w:rPr>
+          <w:rFonts w:hint="eastAsia"/>
+        </w:rPr>
+        <w:t>ことを目標とした</w:t>
+      </w:r>
+      <w:r>
+        <w:t>．</w:t>
+      </w:r>
     </w:p>
     <w:p>
       <w:pPr>
         <w:rPr>
-          <w:bCs/>
-          <w:szCs w:val="21"/>
-        </w:rPr>
-      </w:pPr>
+          <w:rFonts w:hint="eastAsia"/>
+          <w:b/>
+        </w:rPr>
+      </w:pPr>
+      <w:r>
+        <w:rPr>
+          <w:noProof/>
+        </w:rPr>
+        <w:drawing>
+          <wp:anchor distT="0" distB="0" distL="114300" distR="114300" simplePos="0" relativeHeight="251659264" behindDoc="1" locked="0" layoutInCell="1" allowOverlap="1" wp14:anchorId="0AB624F4" wp14:editId="303E0AAB">
+            <wp:simplePos x="0" y="0"/>
+            <wp:positionH relativeFrom="column">
+              <wp:posOffset>0</wp:posOffset>
+            </wp:positionH>
+            <wp:positionV relativeFrom="paragraph">
+              <wp:posOffset>127000</wp:posOffset>
+            </wp:positionV>
+            <wp:extent cx="5486400" cy="3048000"/>
+            <wp:effectExtent l="0" t="0" r="0" b="0"/>
+            <wp:wrapNone/>
+            <wp:docPr id="1" name="グラフ 1"/>
+            <wp:cNvGraphicFramePr/>
+            <a:graphic xmlns:a="http://schemas.openxmlformats.org/drawingml/2006/main">
+              <a:graphicData uri="http://schemas.openxmlformats.org/drawingml/2006/chart">
+                <c:chart xmlns:c="http://schemas.openxmlformats.org/drawingml/2006/chart" xmlns:r="http://schemas.openxmlformats.org/officeDocument/2006/relationships" r:id="rId7"/>
+              </a:graphicData>
+            </a:graphic>
+            <wp14:sizeRelH relativeFrom="page">
+              <wp14:pctWidth>0</wp14:pctWidth>
+            </wp14:sizeRelH>
+            <wp14:sizeRelV relativeFrom="page">
+              <wp14:pctHeight>0</wp14:pctHeight>
+            </wp14:sizeRelV>
+          </wp:anchor>
+        </w:drawing>
+      </w:r>
     </w:p>
     <w:p>
       <w:pPr>
         <w:rPr>
-          <w:bCs/>
-          <w:szCs w:val="21"/>
+          <w:rFonts w:hint="eastAsia"/>
+          <w:b/>
         </w:rPr>
       </w:pPr>
     </w:p>
     <w:p>
       <w:pPr>
         <w:rPr>
-          <w:szCs w:val="21"/>
-        </w:rPr>
-      </w:pPr>
-      <w:r>
-        <w:rPr>
-          <w:rFonts w:hint="eastAsia"/>
-          <w:bCs/>
-          <w:szCs w:val="21"/>
-        </w:rPr>
-        <w:t>昨今の企業（特に</w:t>
-      </w:r>
-      <w:r>
-        <w:rPr>
-          <w:bCs/>
-          <w:szCs w:val="21"/>
-        </w:rPr>
-        <w:t>IT</w:t>
-      </w:r>
-      <w:r>
-        <w:rPr>
-          <w:rFonts w:hint="eastAsia"/>
-          <w:bCs/>
-          <w:szCs w:val="21"/>
-        </w:rPr>
-        <w:t>・</w:t>
-      </w:r>
-      <w:r>
-        <w:rPr>
-          <w:bCs/>
-          <w:szCs w:val="21"/>
-        </w:rPr>
-        <w:t>W</w:t>
-      </w:r>
-      <w:r>
-        <w:rPr>
-          <w:bCs/>
-          <w:szCs w:val="21"/>
-        </w:rPr>
-        <w:t>eb</w:t>
-      </w:r>
-      <w:r>
-        <w:rPr>
-          <w:rFonts w:hint="eastAsia"/>
-          <w:bCs/>
-          <w:szCs w:val="21"/>
-        </w:rPr>
-        <w:t>業界）ではマーケティングやデザイン・開発といった分野において</w:t>
-      </w:r>
-      <w:r>
-        <w:rPr>
-          <w:rFonts w:hint="eastAsia"/>
-          <w:bCs/>
-          <w:szCs w:val="21"/>
-        </w:rPr>
-        <w:t>，</w:t>
-      </w:r>
-      <w:r>
-        <w:rPr>
-          <w:bCs/>
-          <w:szCs w:val="21"/>
-        </w:rPr>
-        <w:t>UX</w:t>
-      </w:r>
-      <w:r>
-        <w:rPr>
-          <w:rFonts w:hint="eastAsia"/>
-          <w:bCs/>
-          <w:szCs w:val="21"/>
-        </w:rPr>
-        <w:t>の評価・</w:t>
-      </w:r>
-      <w:r>
-        <w:rPr>
-          <w:bCs/>
-          <w:szCs w:val="21"/>
-        </w:rPr>
-        <w:t>UX</w:t>
-      </w:r>
-      <w:r>
-        <w:rPr>
-          <w:rFonts w:hint="eastAsia"/>
-          <w:bCs/>
-          <w:szCs w:val="21"/>
-        </w:rPr>
-        <w:t>の改善等と力を入れている</w:t>
-      </w:r>
-      <w:r>
-        <w:rPr>
-          <w:rFonts w:hint="eastAsia"/>
-          <w:bCs/>
-          <w:szCs w:val="21"/>
-        </w:rPr>
-        <w:t>．</w:t>
-      </w:r>
-      <w:r>
-        <w:rPr>
-          <w:rFonts w:hint="eastAsia"/>
-          <w:bCs/>
-          <w:szCs w:val="21"/>
-        </w:rPr>
-        <w:t>しかし</w:t>
-      </w:r>
-      <w:r>
-        <w:rPr>
-          <w:bCs/>
-          <w:szCs w:val="21"/>
-        </w:rPr>
-        <w:t>UX</w:t>
-      </w:r>
-      <w:r>
-        <w:rPr>
-          <w:rFonts w:hint="eastAsia"/>
-          <w:bCs/>
-          <w:szCs w:val="21"/>
-        </w:rPr>
-        <w:t>というものが“ユーザ体験”という漠然とした実体の摑みづらいものを扱っている為に</w:t>
-      </w:r>
-      <w:r>
-        <w:rPr>
-          <w:rFonts w:hint="eastAsia"/>
-          <w:bCs/>
-          <w:szCs w:val="21"/>
-        </w:rPr>
-        <w:t>，</w:t>
-      </w:r>
-      <w:r>
-        <w:rPr>
-          <w:bCs/>
-          <w:szCs w:val="21"/>
-        </w:rPr>
-        <w:t>UX</w:t>
-      </w:r>
-      <w:r>
-        <w:rPr>
-          <w:rFonts w:hint="eastAsia"/>
-          <w:bCs/>
-          <w:szCs w:val="21"/>
-        </w:rPr>
-        <w:t>に対する考えや捉え方がこの分野に関わっている人の数だけ存在しており概念の明確化</w:t>
-      </w:r>
-      <w:r>
-        <w:rPr>
-          <w:rFonts w:hint="eastAsia"/>
-          <w:bCs/>
-          <w:szCs w:val="21"/>
-        </w:rPr>
-        <w:t>，</w:t>
-      </w:r>
-      <w:r>
-        <w:rPr>
-          <w:rFonts w:hint="eastAsia"/>
-          <w:bCs/>
-          <w:szCs w:val="21"/>
-        </w:rPr>
-        <w:t>評価方法の体系化が明確化されていないのが現状である</w:t>
-      </w:r>
-      <w:r>
-        <w:rPr>
-          <w:rFonts w:hint="eastAsia"/>
-          <w:bCs/>
-          <w:szCs w:val="21"/>
-        </w:rPr>
-        <w:t>．</w:t>
-      </w:r>
+          <w:rFonts w:hint="eastAsia"/>
+          <w:b/>
+        </w:rPr>
+      </w:pPr>
     </w:p>
     <w:p>
       <w:pPr>
         <w:rPr>
+          <w:rFonts w:hint="eastAsia"/>
+          <w:b/>
+        </w:rPr>
+      </w:pPr>
+    </w:p>
+    <w:p>
+      <w:pPr>
+        <w:rPr>
+          <w:rFonts w:hint="eastAsia"/>
+          <w:b/>
+        </w:rPr>
+      </w:pPr>
+    </w:p>
+    <w:p>
+      <w:pPr>
+        <w:rPr>
+          <w:rFonts w:hint="eastAsia"/>
+          <w:b/>
+        </w:rPr>
+      </w:pPr>
+    </w:p>
+    <w:p>
+      <w:pPr>
+        <w:rPr>
+          <w:rFonts w:hint="eastAsia"/>
+          <w:b/>
+        </w:rPr>
+      </w:pPr>
+    </w:p>
+    <w:p>
+      <w:pPr>
+        <w:rPr>
+          <w:rFonts w:hint="eastAsia"/>
+          <w:b/>
+        </w:rPr>
+      </w:pPr>
+    </w:p>
+    <w:p>
+      <w:pPr>
+        <w:rPr>
+          <w:rFonts w:hint="eastAsia"/>
+          <w:b/>
+        </w:rPr>
+      </w:pPr>
+    </w:p>
+    <w:p>
+      <w:pPr>
+        <w:rPr>
+          <w:rFonts w:hint="eastAsia"/>
+          <w:b/>
+        </w:rPr>
+      </w:pPr>
+    </w:p>
+    <w:p>
+      <w:pPr>
+        <w:rPr>
+          <w:rFonts w:hint="eastAsia"/>
+          <w:b/>
+        </w:rPr>
+      </w:pPr>
+    </w:p>
+    <w:p>
+      <w:pPr>
+        <w:ind w:firstLineChars="54" w:firstLine="130"/>
+        <w:jc w:val="center"/>
+        <w:rPr>
+          <w:szCs w:val="21"/>
+        </w:rPr>
+      </w:pPr>
+    </w:p>
+    <w:p>
+      <w:pPr>
+        <w:ind w:firstLineChars="54" w:firstLine="130"/>
+        <w:jc w:val="center"/>
+        <w:rPr>
+          <w:szCs w:val="21"/>
+        </w:rPr>
+      </w:pPr>
+    </w:p>
+    <w:p>
+      <w:pPr>
+        <w:ind w:firstLineChars="54" w:firstLine="130"/>
+        <w:jc w:val="center"/>
+        <w:rPr>
+          <w:szCs w:val="21"/>
+        </w:rPr>
+      </w:pPr>
+      <w:r>
+        <w:rPr>
+          <w:rFonts w:hint="eastAsia"/>
+          <w:szCs w:val="21"/>
+        </w:rPr>
+        <w:t>図</w:t>
+      </w:r>
+      <w:r>
+        <w:rPr>
+          <w:szCs w:val="21"/>
+        </w:rPr>
+        <w:t>1.2</w:t>
+      </w:r>
+      <w:r>
+        <w:rPr>
+          <w:rFonts w:hint="eastAsia"/>
+          <w:szCs w:val="21"/>
+        </w:rPr>
+        <w:t xml:space="preserve">　</w:t>
+      </w:r>
+      <w:r>
+        <w:t xml:space="preserve"> UX</w:t>
+      </w:r>
+      <w:r>
+        <w:rPr>
+          <w:rFonts w:hint="eastAsia"/>
+        </w:rPr>
+        <w:t>のトレンド（</w:t>
+      </w:r>
+      <w:r>
+        <w:t>Google Trends</w:t>
+      </w:r>
+      <w:r>
+        <w:rPr>
+          <w:rFonts w:hint="eastAsia"/>
+        </w:rPr>
+        <w:t>）</w:t>
+      </w:r>
+    </w:p>
+    <w:p>
+      <w:pPr>
+        <w:rPr>
+          <w:rFonts w:hint="eastAsia"/>
+          <w:b/>
+        </w:rPr>
+      </w:pPr>
+    </w:p>
+    <w:p>
+      <w:pPr>
+        <w:rPr>
+          <w:rFonts w:hint="eastAsia"/>
+          <w:b/>
+        </w:rPr>
+      </w:pPr>
+    </w:p>
+    <w:p>
+      <w:pPr>
+        <w:rPr>
+          <w:rFonts w:hint="eastAsia"/>
+          <w:b/>
+        </w:rPr>
+      </w:pPr>
+    </w:p>
+    <w:p>
+      <w:pPr>
+        <w:rPr>
+          <w:rFonts w:hint="eastAsia"/>
           <w:b/>
         </w:rPr>
       </w:pPr>
@@ -1847,6 +2572,1682 @@
 </w:styles>
 </file>
 
+<file path=word/charts/chart1.xml><?xml version="1.0" encoding="utf-8"?>
+<c:chartSpace xmlns:c="http://schemas.openxmlformats.org/drawingml/2006/chart" xmlns:a="http://schemas.openxmlformats.org/drawingml/2006/main" xmlns:r="http://schemas.openxmlformats.org/officeDocument/2006/relationships">
+  <c:date1904 val="1"/>
+  <c:lang val="ja-JP"/>
+  <c:roundedCorners val="0"/>
+  <mc:AlternateContent xmlns:mc="http://schemas.openxmlformats.org/markup-compatibility/2006">
+    <mc:Choice xmlns:c14="http://schemas.microsoft.com/office/drawing/2007/8/2/chart" Requires="c14">
+      <c14:style val="118"/>
+    </mc:Choice>
+    <mc:Fallback>
+      <c:style val="18"/>
+    </mc:Fallback>
+  </mc:AlternateContent>
+  <c:chart>
+    <c:autoTitleDeleted val="0"/>
+    <c:plotArea>
+      <c:layout/>
+      <c:lineChart>
+        <c:grouping val="standard"/>
+        <c:varyColors val="0"/>
+        <c:ser>
+          <c:idx val="0"/>
+          <c:order val="0"/>
+          <c:tx>
+            <c:strRef>
+              <c:f>multiTimeline.csv!$A$3</c:f>
+              <c:strCache>
+                <c:ptCount val="1"/>
+                <c:pt idx="0">
+                  <c:v>UX Design</c:v>
+                </c:pt>
+              </c:strCache>
+            </c:strRef>
+          </c:tx>
+          <c:spPr>
+            <a:ln>
+              <a:solidFill>
+                <a:schemeClr val="tx2"/>
+              </a:solidFill>
+            </a:ln>
+          </c:spPr>
+          <c:marker>
+            <c:symbol val="none"/>
+          </c:marker>
+          <c:cat>
+            <c:numRef>
+              <c:f>multiTimeline.csv!$G$4:$G$158</c:f>
+              <c:numCache>
+                <c:formatCode>General</c:formatCode>
+                <c:ptCount val="155"/>
+                <c:pt idx="0">
+                  <c:v>2004.0</c:v>
+                </c:pt>
+                <c:pt idx="36">
+                  <c:v>2007.0</c:v>
+                </c:pt>
+                <c:pt idx="84">
+                  <c:v>2011.0</c:v>
+                </c:pt>
+                <c:pt idx="132">
+                  <c:v>2015.0</c:v>
+                </c:pt>
+              </c:numCache>
+            </c:numRef>
+          </c:cat>
+          <c:val>
+            <c:numRef>
+              <c:f>multiTimeline.csv!$B$4:$B$158</c:f>
+              <c:numCache>
+                <c:formatCode>General</c:formatCode>
+                <c:ptCount val="155"/>
+                <c:pt idx="0">
+                  <c:v>3.0</c:v>
+                </c:pt>
+                <c:pt idx="1">
+                  <c:v>3.0</c:v>
+                </c:pt>
+                <c:pt idx="2">
+                  <c:v>3.0</c:v>
+                </c:pt>
+                <c:pt idx="3">
+                  <c:v>3.0</c:v>
+                </c:pt>
+                <c:pt idx="4">
+                  <c:v>3.0</c:v>
+                </c:pt>
+                <c:pt idx="5">
+                  <c:v>0.0</c:v>
+                </c:pt>
+                <c:pt idx="6">
+                  <c:v>0.0</c:v>
+                </c:pt>
+                <c:pt idx="7">
+                  <c:v>0.0</c:v>
+                </c:pt>
+                <c:pt idx="8">
+                  <c:v>0.0</c:v>
+                </c:pt>
+                <c:pt idx="9">
+                  <c:v>0.0</c:v>
+                </c:pt>
+                <c:pt idx="10">
+                  <c:v>0.0</c:v>
+                </c:pt>
+                <c:pt idx="11">
+                  <c:v>2.0</c:v>
+                </c:pt>
+                <c:pt idx="12">
+                  <c:v>3.0</c:v>
+                </c:pt>
+                <c:pt idx="13">
+                  <c:v>2.0</c:v>
+                </c:pt>
+                <c:pt idx="14">
+                  <c:v>2.0</c:v>
+                </c:pt>
+                <c:pt idx="15">
+                  <c:v>2.0</c:v>
+                </c:pt>
+                <c:pt idx="16">
+                  <c:v>2.0</c:v>
+                </c:pt>
+                <c:pt idx="17">
+                  <c:v>2.0</c:v>
+                </c:pt>
+                <c:pt idx="18">
+                  <c:v>3.0</c:v>
+                </c:pt>
+                <c:pt idx="19">
+                  <c:v>1.0</c:v>
+                </c:pt>
+                <c:pt idx="20">
+                  <c:v>1.0</c:v>
+                </c:pt>
+                <c:pt idx="21">
+                  <c:v>2.0</c:v>
+                </c:pt>
+                <c:pt idx="22">
+                  <c:v>2.0</c:v>
+                </c:pt>
+                <c:pt idx="23">
+                  <c:v>3.0</c:v>
+                </c:pt>
+                <c:pt idx="24">
+                  <c:v>4.0</c:v>
+                </c:pt>
+                <c:pt idx="25">
+                  <c:v>4.0</c:v>
+                </c:pt>
+                <c:pt idx="26">
+                  <c:v>2.0</c:v>
+                </c:pt>
+                <c:pt idx="27">
+                  <c:v>1.0</c:v>
+                </c:pt>
+                <c:pt idx="28">
+                  <c:v>2.0</c:v>
+                </c:pt>
+                <c:pt idx="29">
+                  <c:v>1.0</c:v>
+                </c:pt>
+                <c:pt idx="30">
+                  <c:v>3.0</c:v>
+                </c:pt>
+                <c:pt idx="31">
+                  <c:v>1.0</c:v>
+                </c:pt>
+                <c:pt idx="32">
+                  <c:v>3.0</c:v>
+                </c:pt>
+                <c:pt idx="33">
+                  <c:v>1.0</c:v>
+                </c:pt>
+                <c:pt idx="34">
+                  <c:v>2.0</c:v>
+                </c:pt>
+                <c:pt idx="35">
+                  <c:v>2.0</c:v>
+                </c:pt>
+                <c:pt idx="36">
+                  <c:v>1.0</c:v>
+                </c:pt>
+                <c:pt idx="37">
+                  <c:v>1.0</c:v>
+                </c:pt>
+                <c:pt idx="38">
+                  <c:v>2.0</c:v>
+                </c:pt>
+                <c:pt idx="39">
+                  <c:v>3.0</c:v>
+                </c:pt>
+                <c:pt idx="40">
+                  <c:v>1.0</c:v>
+                </c:pt>
+                <c:pt idx="41">
+                  <c:v>2.0</c:v>
+                </c:pt>
+                <c:pt idx="42">
+                  <c:v>2.0</c:v>
+                </c:pt>
+                <c:pt idx="43">
+                  <c:v>2.0</c:v>
+                </c:pt>
+                <c:pt idx="44">
+                  <c:v>2.0</c:v>
+                </c:pt>
+                <c:pt idx="45">
+                  <c:v>2.0</c:v>
+                </c:pt>
+                <c:pt idx="46">
+                  <c:v>2.0</c:v>
+                </c:pt>
+                <c:pt idx="47">
+                  <c:v>1.0</c:v>
+                </c:pt>
+                <c:pt idx="48">
+                  <c:v>3.0</c:v>
+                </c:pt>
+                <c:pt idx="49">
+                  <c:v>3.0</c:v>
+                </c:pt>
+                <c:pt idx="50">
+                  <c:v>2.0</c:v>
+                </c:pt>
+                <c:pt idx="51">
+                  <c:v>2.0</c:v>
+                </c:pt>
+                <c:pt idx="52">
+                  <c:v>3.0</c:v>
+                </c:pt>
+                <c:pt idx="53">
+                  <c:v>3.0</c:v>
+                </c:pt>
+                <c:pt idx="54">
+                  <c:v>3.0</c:v>
+                </c:pt>
+                <c:pt idx="55">
+                  <c:v>3.0</c:v>
+                </c:pt>
+                <c:pt idx="56">
+                  <c:v>3.0</c:v>
+                </c:pt>
+                <c:pt idx="57">
+                  <c:v>4.0</c:v>
+                </c:pt>
+                <c:pt idx="58">
+                  <c:v>3.0</c:v>
+                </c:pt>
+                <c:pt idx="59">
+                  <c:v>3.0</c:v>
+                </c:pt>
+                <c:pt idx="60">
+                  <c:v>5.0</c:v>
+                </c:pt>
+                <c:pt idx="61">
+                  <c:v>4.0</c:v>
+                </c:pt>
+                <c:pt idx="62">
+                  <c:v>6.0</c:v>
+                </c:pt>
+                <c:pt idx="63">
+                  <c:v>5.0</c:v>
+                </c:pt>
+                <c:pt idx="64">
+                  <c:v>5.0</c:v>
+                </c:pt>
+                <c:pt idx="65">
+                  <c:v>5.0</c:v>
+                </c:pt>
+                <c:pt idx="66">
+                  <c:v>6.0</c:v>
+                </c:pt>
+                <c:pt idx="67">
+                  <c:v>6.0</c:v>
+                </c:pt>
+                <c:pt idx="68">
+                  <c:v>6.0</c:v>
+                </c:pt>
+                <c:pt idx="69">
+                  <c:v>6.0</c:v>
+                </c:pt>
+                <c:pt idx="70">
+                  <c:v>8.0</c:v>
+                </c:pt>
+                <c:pt idx="71">
+                  <c:v>6.0</c:v>
+                </c:pt>
+                <c:pt idx="72">
+                  <c:v>9.0</c:v>
+                </c:pt>
+                <c:pt idx="73">
+                  <c:v>9.0</c:v>
+                </c:pt>
+                <c:pt idx="74">
+                  <c:v>9.0</c:v>
+                </c:pt>
+                <c:pt idx="75">
+                  <c:v>10.0</c:v>
+                </c:pt>
+                <c:pt idx="76">
+                  <c:v>10.0</c:v>
+                </c:pt>
+                <c:pt idx="77">
+                  <c:v>10.0</c:v>
+                </c:pt>
+                <c:pt idx="78">
+                  <c:v>10.0</c:v>
+                </c:pt>
+                <c:pt idx="79">
+                  <c:v>10.0</c:v>
+                </c:pt>
+                <c:pt idx="80">
+                  <c:v>12.0</c:v>
+                </c:pt>
+                <c:pt idx="81">
+                  <c:v>13.0</c:v>
+                </c:pt>
+                <c:pt idx="82">
+                  <c:v>11.0</c:v>
+                </c:pt>
+                <c:pt idx="83">
+                  <c:v>9.0</c:v>
+                </c:pt>
+                <c:pt idx="84">
+                  <c:v>14.0</c:v>
+                </c:pt>
+                <c:pt idx="85">
+                  <c:v>15.0</c:v>
+                </c:pt>
+                <c:pt idx="86">
+                  <c:v>15.0</c:v>
+                </c:pt>
+                <c:pt idx="87">
+                  <c:v>13.0</c:v>
+                </c:pt>
+                <c:pt idx="88">
+                  <c:v>16.0</c:v>
+                </c:pt>
+                <c:pt idx="89">
+                  <c:v>18.0</c:v>
+                </c:pt>
+                <c:pt idx="90">
+                  <c:v>19.0</c:v>
+                </c:pt>
+                <c:pt idx="91">
+                  <c:v>21.0</c:v>
+                </c:pt>
+                <c:pt idx="92">
+                  <c:v>20.0</c:v>
+                </c:pt>
+                <c:pt idx="93">
+                  <c:v>20.0</c:v>
+                </c:pt>
+                <c:pt idx="94">
+                  <c:v>21.0</c:v>
+                </c:pt>
+                <c:pt idx="95">
+                  <c:v>20.0</c:v>
+                </c:pt>
+                <c:pt idx="96">
+                  <c:v>22.0</c:v>
+                </c:pt>
+                <c:pt idx="97">
+                  <c:v>26.0</c:v>
+                </c:pt>
+                <c:pt idx="98">
+                  <c:v>25.0</c:v>
+                </c:pt>
+                <c:pt idx="99">
+                  <c:v>26.0</c:v>
+                </c:pt>
+                <c:pt idx="100">
+                  <c:v>25.0</c:v>
+                </c:pt>
+                <c:pt idx="101">
+                  <c:v>28.0</c:v>
+                </c:pt>
+                <c:pt idx="102">
+                  <c:v>28.0</c:v>
+                </c:pt>
+                <c:pt idx="103">
+                  <c:v>30.0</c:v>
+                </c:pt>
+                <c:pt idx="104">
+                  <c:v>33.0</c:v>
+                </c:pt>
+                <c:pt idx="105">
+                  <c:v>34.0</c:v>
+                </c:pt>
+                <c:pt idx="106">
+                  <c:v>29.0</c:v>
+                </c:pt>
+                <c:pt idx="107">
+                  <c:v>29.0</c:v>
+                </c:pt>
+                <c:pt idx="108">
+                  <c:v>37.0</c:v>
+                </c:pt>
+                <c:pt idx="109">
+                  <c:v>38.0</c:v>
+                </c:pt>
+                <c:pt idx="110">
+                  <c:v>40.0</c:v>
+                </c:pt>
+                <c:pt idx="111">
+                  <c:v>41.0</c:v>
+                </c:pt>
+                <c:pt idx="112">
+                  <c:v>38.0</c:v>
+                </c:pt>
+                <c:pt idx="113">
+                  <c:v>41.0</c:v>
+                </c:pt>
+                <c:pt idx="114">
+                  <c:v>46.0</c:v>
+                </c:pt>
+                <c:pt idx="115">
+                  <c:v>42.0</c:v>
+                </c:pt>
+                <c:pt idx="116">
+                  <c:v>46.0</c:v>
+                </c:pt>
+                <c:pt idx="117">
+                  <c:v>48.0</c:v>
+                </c:pt>
+                <c:pt idx="118">
+                  <c:v>47.0</c:v>
+                </c:pt>
+                <c:pt idx="119">
+                  <c:v>39.0</c:v>
+                </c:pt>
+                <c:pt idx="120">
+                  <c:v>52.0</c:v>
+                </c:pt>
+                <c:pt idx="121">
+                  <c:v>55.0</c:v>
+                </c:pt>
+                <c:pt idx="122">
+                  <c:v>56.0</c:v>
+                </c:pt>
+                <c:pt idx="123">
+                  <c:v>59.0</c:v>
+                </c:pt>
+                <c:pt idx="124">
+                  <c:v>56.0</c:v>
+                </c:pt>
+                <c:pt idx="125">
+                  <c:v>56.0</c:v>
+                </c:pt>
+                <c:pt idx="126">
+                  <c:v>59.0</c:v>
+                </c:pt>
+                <c:pt idx="127">
+                  <c:v>59.0</c:v>
+                </c:pt>
+                <c:pt idx="128">
+                  <c:v>63.0</c:v>
+                </c:pt>
+                <c:pt idx="129">
+                  <c:v>62.0</c:v>
+                </c:pt>
+                <c:pt idx="130">
+                  <c:v>59.0</c:v>
+                </c:pt>
+                <c:pt idx="131">
+                  <c:v>55.0</c:v>
+                </c:pt>
+                <c:pt idx="132">
+                  <c:v>65.0</c:v>
+                </c:pt>
+                <c:pt idx="133">
+                  <c:v>68.0</c:v>
+                </c:pt>
+                <c:pt idx="134">
+                  <c:v>76.0</c:v>
+                </c:pt>
+                <c:pt idx="135">
+                  <c:v>74.0</c:v>
+                </c:pt>
+                <c:pt idx="136">
+                  <c:v>75.0</c:v>
+                </c:pt>
+                <c:pt idx="137">
+                  <c:v>77.0</c:v>
+                </c:pt>
+                <c:pt idx="138">
+                  <c:v>78.0</c:v>
+                </c:pt>
+                <c:pt idx="139">
+                  <c:v>77.0</c:v>
+                </c:pt>
+                <c:pt idx="140">
+                  <c:v>76.0</c:v>
+                </c:pt>
+                <c:pt idx="141">
+                  <c:v>80.0</c:v>
+                </c:pt>
+                <c:pt idx="142">
+                  <c:v>74.0</c:v>
+                </c:pt>
+                <c:pt idx="143">
+                  <c:v>69.0</c:v>
+                </c:pt>
+                <c:pt idx="144">
+                  <c:v>88.0</c:v>
+                </c:pt>
+                <c:pt idx="145">
+                  <c:v>91.0</c:v>
+                </c:pt>
+                <c:pt idx="146">
+                  <c:v>96.0</c:v>
+                </c:pt>
+                <c:pt idx="147">
+                  <c:v>95.0</c:v>
+                </c:pt>
+                <c:pt idx="148">
+                  <c:v>93.0</c:v>
+                </c:pt>
+                <c:pt idx="149">
+                  <c:v>93.0</c:v>
+                </c:pt>
+                <c:pt idx="150">
+                  <c:v>89.0</c:v>
+                </c:pt>
+                <c:pt idx="151">
+                  <c:v>95.0</c:v>
+                </c:pt>
+                <c:pt idx="152">
+                  <c:v>100.0</c:v>
+                </c:pt>
+                <c:pt idx="153">
+                  <c:v>95.0</c:v>
+                </c:pt>
+                <c:pt idx="154">
+                  <c:v>98.0</c:v>
+                </c:pt>
+              </c:numCache>
+            </c:numRef>
+          </c:val>
+          <c:smooth val="0"/>
+        </c:ser>
+        <c:ser>
+          <c:idx val="1"/>
+          <c:order val="1"/>
+          <c:tx>
+            <c:strRef>
+              <c:f>multiTimeline.csv!$D$3</c:f>
+              <c:strCache>
+                <c:ptCount val="1"/>
+                <c:pt idx="0">
+                  <c:v>UX</c:v>
+                </c:pt>
+              </c:strCache>
+            </c:strRef>
+          </c:tx>
+          <c:spPr>
+            <a:ln>
+              <a:solidFill>
+                <a:schemeClr val="accent2">
+                  <a:lumMod val="60000"/>
+                  <a:lumOff val="40000"/>
+                </a:schemeClr>
+              </a:solidFill>
+            </a:ln>
+          </c:spPr>
+          <c:marker>
+            <c:symbol val="none"/>
+          </c:marker>
+          <c:cat>
+            <c:numRef>
+              <c:f>multiTimeline.csv!$G$4:$G$158</c:f>
+              <c:numCache>
+                <c:formatCode>General</c:formatCode>
+                <c:ptCount val="155"/>
+                <c:pt idx="0">
+                  <c:v>2004.0</c:v>
+                </c:pt>
+                <c:pt idx="36">
+                  <c:v>2007.0</c:v>
+                </c:pt>
+                <c:pt idx="84">
+                  <c:v>2011.0</c:v>
+                </c:pt>
+                <c:pt idx="132">
+                  <c:v>2015.0</c:v>
+                </c:pt>
+              </c:numCache>
+            </c:numRef>
+          </c:cat>
+          <c:val>
+            <c:numRef>
+              <c:f>multiTimeline.csv!$E$4:$E$158</c:f>
+              <c:numCache>
+                <c:formatCode>General</c:formatCode>
+                <c:ptCount val="155"/>
+                <c:pt idx="0">
+                  <c:v>78.0</c:v>
+                </c:pt>
+                <c:pt idx="1">
+                  <c:v>80.0</c:v>
+                </c:pt>
+                <c:pt idx="2">
+                  <c:v>70.0</c:v>
+                </c:pt>
+                <c:pt idx="3">
+                  <c:v>70.0</c:v>
+                </c:pt>
+                <c:pt idx="4">
+                  <c:v>68.0</c:v>
+                </c:pt>
+                <c:pt idx="5">
+                  <c:v>75.0</c:v>
+                </c:pt>
+                <c:pt idx="6">
+                  <c:v>80.0</c:v>
+                </c:pt>
+                <c:pt idx="7">
+                  <c:v>68.0</c:v>
+                </c:pt>
+                <c:pt idx="8">
+                  <c:v>74.0</c:v>
+                </c:pt>
+                <c:pt idx="9">
+                  <c:v>68.0</c:v>
+                </c:pt>
+                <c:pt idx="10">
+                  <c:v>70.0</c:v>
+                </c:pt>
+                <c:pt idx="11">
+                  <c:v>68.0</c:v>
+                </c:pt>
+                <c:pt idx="12">
+                  <c:v>64.0</c:v>
+                </c:pt>
+                <c:pt idx="13">
+                  <c:v>68.0</c:v>
+                </c:pt>
+                <c:pt idx="14">
+                  <c:v>60.0</c:v>
+                </c:pt>
+                <c:pt idx="15">
+                  <c:v>61.0</c:v>
+                </c:pt>
+                <c:pt idx="16">
+                  <c:v>56.0</c:v>
+                </c:pt>
+                <c:pt idx="17">
+                  <c:v>61.0</c:v>
+                </c:pt>
+                <c:pt idx="18">
+                  <c:v>57.0</c:v>
+                </c:pt>
+                <c:pt idx="19">
+                  <c:v>55.0</c:v>
+                </c:pt>
+                <c:pt idx="20">
+                  <c:v>57.0</c:v>
+                </c:pt>
+                <c:pt idx="21">
+                  <c:v>53.0</c:v>
+                </c:pt>
+                <c:pt idx="22">
+                  <c:v>55.0</c:v>
+                </c:pt>
+                <c:pt idx="23">
+                  <c:v>53.0</c:v>
+                </c:pt>
+                <c:pt idx="24">
+                  <c:v>51.0</c:v>
+                </c:pt>
+                <c:pt idx="25">
+                  <c:v>51.0</c:v>
+                </c:pt>
+                <c:pt idx="26">
+                  <c:v>54.0</c:v>
+                </c:pt>
+                <c:pt idx="27">
+                  <c:v>50.0</c:v>
+                </c:pt>
+                <c:pt idx="28">
+                  <c:v>71.0</c:v>
+                </c:pt>
+                <c:pt idx="29">
+                  <c:v>76.0</c:v>
+                </c:pt>
+                <c:pt idx="30">
+                  <c:v>81.0</c:v>
+                </c:pt>
+                <c:pt idx="31">
+                  <c:v>74.0</c:v>
+                </c:pt>
+                <c:pt idx="32">
+                  <c:v>72.0</c:v>
+                </c:pt>
+                <c:pt idx="33">
+                  <c:v>64.0</c:v>
+                </c:pt>
+                <c:pt idx="34">
+                  <c:v>71.0</c:v>
+                </c:pt>
+                <c:pt idx="35">
+                  <c:v>73.0</c:v>
+                </c:pt>
+                <c:pt idx="36">
+                  <c:v>66.0</c:v>
+                </c:pt>
+                <c:pt idx="37">
+                  <c:v>67.0</c:v>
+                </c:pt>
+                <c:pt idx="38">
+                  <c:v>68.0</c:v>
+                </c:pt>
+                <c:pt idx="39">
+                  <c:v>65.0</c:v>
+                </c:pt>
+                <c:pt idx="40">
+                  <c:v>63.0</c:v>
+                </c:pt>
+                <c:pt idx="41">
+                  <c:v>71.0</c:v>
+                </c:pt>
+                <c:pt idx="42">
+                  <c:v>67.0</c:v>
+                </c:pt>
+                <c:pt idx="43">
+                  <c:v>62.0</c:v>
+                </c:pt>
+                <c:pt idx="44">
+                  <c:v>59.0</c:v>
+                </c:pt>
+                <c:pt idx="45">
+                  <c:v>58.0</c:v>
+                </c:pt>
+                <c:pt idx="46">
+                  <c:v>63.0</c:v>
+                </c:pt>
+                <c:pt idx="47">
+                  <c:v>62.0</c:v>
+                </c:pt>
+                <c:pt idx="48">
+                  <c:v>60.0</c:v>
+                </c:pt>
+                <c:pt idx="49">
+                  <c:v>58.0</c:v>
+                </c:pt>
+                <c:pt idx="50">
+                  <c:v>56.0</c:v>
+                </c:pt>
+                <c:pt idx="51">
+                  <c:v>58.0</c:v>
+                </c:pt>
+                <c:pt idx="52">
+                  <c:v>55.0</c:v>
+                </c:pt>
+                <c:pt idx="53">
+                  <c:v>55.0</c:v>
+                </c:pt>
+                <c:pt idx="54">
+                  <c:v>60.0</c:v>
+                </c:pt>
+                <c:pt idx="55">
+                  <c:v>57.0</c:v>
+                </c:pt>
+                <c:pt idx="56">
+                  <c:v>56.0</c:v>
+                </c:pt>
+                <c:pt idx="57">
+                  <c:v>57.0</c:v>
+                </c:pt>
+                <c:pt idx="58">
+                  <c:v>55.0</c:v>
+                </c:pt>
+                <c:pt idx="59">
+                  <c:v>56.0</c:v>
+                </c:pt>
+                <c:pt idx="60">
+                  <c:v>54.0</c:v>
+                </c:pt>
+                <c:pt idx="61">
+                  <c:v>56.0</c:v>
+                </c:pt>
+                <c:pt idx="62">
+                  <c:v>54.0</c:v>
+                </c:pt>
+                <c:pt idx="63">
+                  <c:v>58.0</c:v>
+                </c:pt>
+                <c:pt idx="64">
+                  <c:v>55.0</c:v>
+                </c:pt>
+                <c:pt idx="65">
+                  <c:v>61.0</c:v>
+                </c:pt>
+                <c:pt idx="66">
+                  <c:v>57.0</c:v>
+                </c:pt>
+                <c:pt idx="67">
+                  <c:v>56.0</c:v>
+                </c:pt>
+                <c:pt idx="68">
+                  <c:v>52.0</c:v>
+                </c:pt>
+                <c:pt idx="69">
+                  <c:v>52.0</c:v>
+                </c:pt>
+                <c:pt idx="70">
+                  <c:v>52.0</c:v>
+                </c:pt>
+                <c:pt idx="71">
+                  <c:v>48.0</c:v>
+                </c:pt>
+                <c:pt idx="72">
+                  <c:v>50.0</c:v>
+                </c:pt>
+                <c:pt idx="73">
+                  <c:v>48.0</c:v>
+                </c:pt>
+                <c:pt idx="74">
+                  <c:v>49.0</c:v>
+                </c:pt>
+                <c:pt idx="75">
+                  <c:v>48.0</c:v>
+                </c:pt>
+                <c:pt idx="76">
+                  <c:v>47.0</c:v>
+                </c:pt>
+                <c:pt idx="77">
+                  <c:v>47.0</c:v>
+                </c:pt>
+                <c:pt idx="78">
+                  <c:v>47.0</c:v>
+                </c:pt>
+                <c:pt idx="79">
+                  <c:v>44.0</c:v>
+                </c:pt>
+                <c:pt idx="80">
+                  <c:v>44.0</c:v>
+                </c:pt>
+                <c:pt idx="81">
+                  <c:v>45.0</c:v>
+                </c:pt>
+                <c:pt idx="82">
+                  <c:v>46.0</c:v>
+                </c:pt>
+                <c:pt idx="83">
+                  <c:v>45.0</c:v>
+                </c:pt>
+                <c:pt idx="84">
+                  <c:v>44.0</c:v>
+                </c:pt>
+                <c:pt idx="85">
+                  <c:v>45.0</c:v>
+                </c:pt>
+                <c:pt idx="86">
+                  <c:v>45.0</c:v>
+                </c:pt>
+                <c:pt idx="87">
+                  <c:v>44.0</c:v>
+                </c:pt>
+                <c:pt idx="88">
+                  <c:v>47.0</c:v>
+                </c:pt>
+                <c:pt idx="89">
+                  <c:v>53.0</c:v>
+                </c:pt>
+                <c:pt idx="90">
+                  <c:v>53.0</c:v>
+                </c:pt>
+                <c:pt idx="91">
+                  <c:v>55.0</c:v>
+                </c:pt>
+                <c:pt idx="92">
+                  <c:v>54.0</c:v>
+                </c:pt>
+                <c:pt idx="93">
+                  <c:v>54.0</c:v>
+                </c:pt>
+                <c:pt idx="94">
+                  <c:v>55.0</c:v>
+                </c:pt>
+                <c:pt idx="95">
+                  <c:v>50.0</c:v>
+                </c:pt>
+                <c:pt idx="96">
+                  <c:v>53.0</c:v>
+                </c:pt>
+                <c:pt idx="97">
+                  <c:v>54.0</c:v>
+                </c:pt>
+                <c:pt idx="98">
+                  <c:v>51.0</c:v>
+                </c:pt>
+                <c:pt idx="99">
+                  <c:v>51.0</c:v>
+                </c:pt>
+                <c:pt idx="100">
+                  <c:v>53.0</c:v>
+                </c:pt>
+                <c:pt idx="101">
+                  <c:v>56.0</c:v>
+                </c:pt>
+                <c:pt idx="102">
+                  <c:v>56.0</c:v>
+                </c:pt>
+                <c:pt idx="103">
+                  <c:v>55.0</c:v>
+                </c:pt>
+                <c:pt idx="104">
+                  <c:v>54.0</c:v>
+                </c:pt>
+                <c:pt idx="105">
+                  <c:v>55.0</c:v>
+                </c:pt>
+                <c:pt idx="106">
+                  <c:v>52.0</c:v>
+                </c:pt>
+                <c:pt idx="107">
+                  <c:v>59.0</c:v>
+                </c:pt>
+                <c:pt idx="108">
+                  <c:v>59.0</c:v>
+                </c:pt>
+                <c:pt idx="109">
+                  <c:v>64.0</c:v>
+                </c:pt>
+                <c:pt idx="110">
+                  <c:v>100.0</c:v>
+                </c:pt>
+                <c:pt idx="111">
+                  <c:v>82.0</c:v>
+                </c:pt>
+                <c:pt idx="112">
+                  <c:v>70.0</c:v>
+                </c:pt>
+                <c:pt idx="113">
+                  <c:v>63.0</c:v>
+                </c:pt>
+                <c:pt idx="114">
+                  <c:v>63.0</c:v>
+                </c:pt>
+                <c:pt idx="115">
+                  <c:v>58.0</c:v>
+                </c:pt>
+                <c:pt idx="116">
+                  <c:v>58.0</c:v>
+                </c:pt>
+                <c:pt idx="117">
+                  <c:v>60.0</c:v>
+                </c:pt>
+                <c:pt idx="118">
+                  <c:v>55.0</c:v>
+                </c:pt>
+                <c:pt idx="119">
+                  <c:v>52.0</c:v>
+                </c:pt>
+                <c:pt idx="120">
+                  <c:v>63.0</c:v>
+                </c:pt>
+                <c:pt idx="121">
+                  <c:v>65.0</c:v>
+                </c:pt>
+                <c:pt idx="122">
+                  <c:v>63.0</c:v>
+                </c:pt>
+                <c:pt idx="123">
+                  <c:v>63.0</c:v>
+                </c:pt>
+                <c:pt idx="124">
+                  <c:v>62.0</c:v>
+                </c:pt>
+                <c:pt idx="125">
+                  <c:v>61.0</c:v>
+                </c:pt>
+                <c:pt idx="126">
+                  <c:v>64.0</c:v>
+                </c:pt>
+                <c:pt idx="127">
+                  <c:v>62.0</c:v>
+                </c:pt>
+                <c:pt idx="128">
+                  <c:v>65.0</c:v>
+                </c:pt>
+                <c:pt idx="129">
+                  <c:v>65.0</c:v>
+                </c:pt>
+                <c:pt idx="130">
+                  <c:v>64.0</c:v>
+                </c:pt>
+                <c:pt idx="131">
+                  <c:v>58.0</c:v>
+                </c:pt>
+                <c:pt idx="132">
+                  <c:v>65.0</c:v>
+                </c:pt>
+                <c:pt idx="133">
+                  <c:v>69.0</c:v>
+                </c:pt>
+                <c:pt idx="134">
+                  <c:v>72.0</c:v>
+                </c:pt>
+                <c:pt idx="135">
+                  <c:v>73.0</c:v>
+                </c:pt>
+                <c:pt idx="136">
+                  <c:v>72.0</c:v>
+                </c:pt>
+                <c:pt idx="137">
+                  <c:v>76.0</c:v>
+                </c:pt>
+                <c:pt idx="138">
+                  <c:v>77.0</c:v>
+                </c:pt>
+                <c:pt idx="139">
+                  <c:v>75.0</c:v>
+                </c:pt>
+                <c:pt idx="140">
+                  <c:v>77.0</c:v>
+                </c:pt>
+                <c:pt idx="141">
+                  <c:v>76.0</c:v>
+                </c:pt>
+                <c:pt idx="142">
+                  <c:v>75.0</c:v>
+                </c:pt>
+                <c:pt idx="143">
+                  <c:v>68.0</c:v>
+                </c:pt>
+                <c:pt idx="144">
+                  <c:v>78.0</c:v>
+                </c:pt>
+                <c:pt idx="145">
+                  <c:v>81.0</c:v>
+                </c:pt>
+                <c:pt idx="146">
+                  <c:v>82.0</c:v>
+                </c:pt>
+                <c:pt idx="147">
+                  <c:v>84.0</c:v>
+                </c:pt>
+                <c:pt idx="148">
+                  <c:v>79.0</c:v>
+                </c:pt>
+                <c:pt idx="149">
+                  <c:v>83.0</c:v>
+                </c:pt>
+                <c:pt idx="150">
+                  <c:v>84.0</c:v>
+                </c:pt>
+                <c:pt idx="151">
+                  <c:v>86.0</c:v>
+                </c:pt>
+                <c:pt idx="152">
+                  <c:v>91.0</c:v>
+                </c:pt>
+                <c:pt idx="153">
+                  <c:v>88.0</c:v>
+                </c:pt>
+                <c:pt idx="154">
+                  <c:v>86.0</c:v>
+                </c:pt>
+              </c:numCache>
+            </c:numRef>
+          </c:val>
+          <c:smooth val="0"/>
+        </c:ser>
+        <c:ser>
+          <c:idx val="2"/>
+          <c:order val="2"/>
+          <c:tx>
+            <c:strRef>
+              <c:f>multiTimeline.csv!$I$3</c:f>
+              <c:strCache>
+                <c:ptCount val="1"/>
+                <c:pt idx="0">
+                  <c:v>UI/UX Design</c:v>
+                </c:pt>
+              </c:strCache>
+            </c:strRef>
+          </c:tx>
+          <c:spPr>
+            <a:ln>
+              <a:solidFill>
+                <a:schemeClr val="accent3"/>
+              </a:solidFill>
+            </a:ln>
+          </c:spPr>
+          <c:marker>
+            <c:symbol val="none"/>
+          </c:marker>
+          <c:val>
+            <c:numRef>
+              <c:f>multiTimeline.csv!$J$4:$J$158</c:f>
+              <c:numCache>
+                <c:formatCode>General</c:formatCode>
+                <c:ptCount val="155"/>
+                <c:pt idx="0">
+                  <c:v>0.0</c:v>
+                </c:pt>
+                <c:pt idx="1">
+                  <c:v>0.0</c:v>
+                </c:pt>
+                <c:pt idx="2">
+                  <c:v>0.0</c:v>
+                </c:pt>
+                <c:pt idx="3">
+                  <c:v>0.0</c:v>
+                </c:pt>
+                <c:pt idx="4">
+                  <c:v>0.0</c:v>
+                </c:pt>
+                <c:pt idx="5">
+                  <c:v>0.0</c:v>
+                </c:pt>
+                <c:pt idx="6">
+                  <c:v>0.0</c:v>
+                </c:pt>
+                <c:pt idx="7">
+                  <c:v>0.0</c:v>
+                </c:pt>
+                <c:pt idx="8">
+                  <c:v>0.0</c:v>
+                </c:pt>
+                <c:pt idx="9">
+                  <c:v>0.0</c:v>
+                </c:pt>
+                <c:pt idx="10">
+                  <c:v>0.0</c:v>
+                </c:pt>
+                <c:pt idx="11">
+                  <c:v>0.0</c:v>
+                </c:pt>
+                <c:pt idx="12">
+                  <c:v>0.0</c:v>
+                </c:pt>
+                <c:pt idx="13">
+                  <c:v>0.0</c:v>
+                </c:pt>
+                <c:pt idx="14">
+                  <c:v>0.0</c:v>
+                </c:pt>
+                <c:pt idx="15">
+                  <c:v>0.0</c:v>
+                </c:pt>
+                <c:pt idx="16">
+                  <c:v>0.0</c:v>
+                </c:pt>
+                <c:pt idx="17">
+                  <c:v>0.0</c:v>
+                </c:pt>
+                <c:pt idx="18">
+                  <c:v>0.0</c:v>
+                </c:pt>
+                <c:pt idx="19">
+                  <c:v>0.0</c:v>
+                </c:pt>
+                <c:pt idx="20">
+                  <c:v>0.0</c:v>
+                </c:pt>
+                <c:pt idx="21">
+                  <c:v>0.0</c:v>
+                </c:pt>
+                <c:pt idx="22">
+                  <c:v>0.0</c:v>
+                </c:pt>
+                <c:pt idx="23">
+                  <c:v>0.0</c:v>
+                </c:pt>
+                <c:pt idx="24">
+                  <c:v>0.0</c:v>
+                </c:pt>
+                <c:pt idx="25">
+                  <c:v>0.0</c:v>
+                </c:pt>
+                <c:pt idx="26">
+                  <c:v>0.0</c:v>
+                </c:pt>
+                <c:pt idx="27">
+                  <c:v>0.0</c:v>
+                </c:pt>
+                <c:pt idx="28">
+                  <c:v>0.0</c:v>
+                </c:pt>
+                <c:pt idx="29">
+                  <c:v>0.0</c:v>
+                </c:pt>
+                <c:pt idx="30">
+                  <c:v>0.0</c:v>
+                </c:pt>
+                <c:pt idx="31">
+                  <c:v>0.0</c:v>
+                </c:pt>
+                <c:pt idx="32">
+                  <c:v>0.0</c:v>
+                </c:pt>
+                <c:pt idx="33">
+                  <c:v>0.0</c:v>
+                </c:pt>
+                <c:pt idx="34">
+                  <c:v>0.0</c:v>
+                </c:pt>
+                <c:pt idx="35">
+                  <c:v>0.0</c:v>
+                </c:pt>
+                <c:pt idx="36">
+                  <c:v>0.0</c:v>
+                </c:pt>
+                <c:pt idx="37">
+                  <c:v>0.0</c:v>
+                </c:pt>
+                <c:pt idx="38">
+                  <c:v>0.0</c:v>
+                </c:pt>
+                <c:pt idx="39">
+                  <c:v>0.0</c:v>
+                </c:pt>
+                <c:pt idx="40">
+                  <c:v>0.0</c:v>
+                </c:pt>
+                <c:pt idx="41">
+                  <c:v>0.0</c:v>
+                </c:pt>
+                <c:pt idx="42">
+                  <c:v>13.0</c:v>
+                </c:pt>
+                <c:pt idx="43">
+                  <c:v>0.0</c:v>
+                </c:pt>
+                <c:pt idx="44">
+                  <c:v>0.0</c:v>
+                </c:pt>
+                <c:pt idx="45">
+                  <c:v>0.0</c:v>
+                </c:pt>
+                <c:pt idx="46">
+                  <c:v>0.0</c:v>
+                </c:pt>
+                <c:pt idx="47">
+                  <c:v>0.0</c:v>
+                </c:pt>
+                <c:pt idx="48">
+                  <c:v>0.0</c:v>
+                </c:pt>
+                <c:pt idx="49">
+                  <c:v>0.0</c:v>
+                </c:pt>
+                <c:pt idx="50">
+                  <c:v>10.0</c:v>
+                </c:pt>
+                <c:pt idx="51">
+                  <c:v>9.0</c:v>
+                </c:pt>
+                <c:pt idx="52">
+                  <c:v>9.0</c:v>
+                </c:pt>
+                <c:pt idx="53">
+                  <c:v>8.0</c:v>
+                </c:pt>
+                <c:pt idx="54">
+                  <c:v>8.0</c:v>
+                </c:pt>
+                <c:pt idx="55">
+                  <c:v>8.0</c:v>
+                </c:pt>
+                <c:pt idx="56">
+                  <c:v>8.0</c:v>
+                </c:pt>
+                <c:pt idx="57">
+                  <c:v>8.0</c:v>
+                </c:pt>
+                <c:pt idx="58">
+                  <c:v>7.0</c:v>
+                </c:pt>
+                <c:pt idx="59">
+                  <c:v>7.0</c:v>
+                </c:pt>
+                <c:pt idx="60">
+                  <c:v>7.0</c:v>
+                </c:pt>
+                <c:pt idx="61">
+                  <c:v>8.0</c:v>
+                </c:pt>
+                <c:pt idx="62">
+                  <c:v>7.0</c:v>
+                </c:pt>
+                <c:pt idx="63">
+                  <c:v>7.0</c:v>
+                </c:pt>
+                <c:pt idx="64">
+                  <c:v>7.0</c:v>
+                </c:pt>
+                <c:pt idx="65">
+                  <c:v>7.0</c:v>
+                </c:pt>
+                <c:pt idx="66">
+                  <c:v>7.0</c:v>
+                </c:pt>
+                <c:pt idx="67">
+                  <c:v>6.0</c:v>
+                </c:pt>
+                <c:pt idx="68">
+                  <c:v>6.0</c:v>
+                </c:pt>
+                <c:pt idx="69">
+                  <c:v>6.0</c:v>
+                </c:pt>
+                <c:pt idx="70">
+                  <c:v>6.0</c:v>
+                </c:pt>
+                <c:pt idx="71">
+                  <c:v>6.0</c:v>
+                </c:pt>
+                <c:pt idx="72">
+                  <c:v>8.0</c:v>
+                </c:pt>
+                <c:pt idx="73">
+                  <c:v>6.0</c:v>
+                </c:pt>
+                <c:pt idx="74">
+                  <c:v>6.0</c:v>
+                </c:pt>
+                <c:pt idx="75">
+                  <c:v>6.0</c:v>
+                </c:pt>
+                <c:pt idx="76">
+                  <c:v>5.0</c:v>
+                </c:pt>
+                <c:pt idx="77">
+                  <c:v>6.0</c:v>
+                </c:pt>
+                <c:pt idx="78">
+                  <c:v>7.0</c:v>
+                </c:pt>
+                <c:pt idx="79">
+                  <c:v>8.0</c:v>
+                </c:pt>
+                <c:pt idx="80">
+                  <c:v>9.0</c:v>
+                </c:pt>
+                <c:pt idx="81">
+                  <c:v>11.0</c:v>
+                </c:pt>
+                <c:pt idx="82">
+                  <c:v>5.0</c:v>
+                </c:pt>
+                <c:pt idx="83">
+                  <c:v>5.0</c:v>
+                </c:pt>
+                <c:pt idx="84">
+                  <c:v>6.0</c:v>
+                </c:pt>
+                <c:pt idx="85">
+                  <c:v>7.0</c:v>
+                </c:pt>
+                <c:pt idx="86">
+                  <c:v>14.0</c:v>
+                </c:pt>
+                <c:pt idx="87">
+                  <c:v>13.0</c:v>
+                </c:pt>
+                <c:pt idx="88">
+                  <c:v>7.0</c:v>
+                </c:pt>
+                <c:pt idx="89">
+                  <c:v>8.0</c:v>
+                </c:pt>
+                <c:pt idx="90">
+                  <c:v>9.0</c:v>
+                </c:pt>
+                <c:pt idx="91">
+                  <c:v>9.0</c:v>
+                </c:pt>
+                <c:pt idx="92">
+                  <c:v>6.0</c:v>
+                </c:pt>
+                <c:pt idx="93">
+                  <c:v>5.0</c:v>
+                </c:pt>
+                <c:pt idx="94">
+                  <c:v>7.0</c:v>
+                </c:pt>
+                <c:pt idx="95">
+                  <c:v>6.0</c:v>
+                </c:pt>
+                <c:pt idx="96">
+                  <c:v>9.0</c:v>
+                </c:pt>
+                <c:pt idx="97">
+                  <c:v>9.0</c:v>
+                </c:pt>
+                <c:pt idx="98">
+                  <c:v>13.0</c:v>
+                </c:pt>
+                <c:pt idx="99">
+                  <c:v>13.0</c:v>
+                </c:pt>
+                <c:pt idx="100">
+                  <c:v>9.0</c:v>
+                </c:pt>
+                <c:pt idx="101">
+                  <c:v>20.0</c:v>
+                </c:pt>
+                <c:pt idx="102">
+                  <c:v>11.0</c:v>
+                </c:pt>
+                <c:pt idx="103">
+                  <c:v>15.0</c:v>
+                </c:pt>
+                <c:pt idx="104">
+                  <c:v>8.0</c:v>
+                </c:pt>
+                <c:pt idx="105">
+                  <c:v>22.0</c:v>
+                </c:pt>
+                <c:pt idx="106">
+                  <c:v>12.0</c:v>
+                </c:pt>
+                <c:pt idx="107">
+                  <c:v>22.0</c:v>
+                </c:pt>
+                <c:pt idx="108">
+                  <c:v>25.0</c:v>
+                </c:pt>
+                <c:pt idx="109">
+                  <c:v>15.0</c:v>
+                </c:pt>
+                <c:pt idx="110">
+                  <c:v>27.0</c:v>
+                </c:pt>
+                <c:pt idx="111">
+                  <c:v>22.0</c:v>
+                </c:pt>
+                <c:pt idx="112">
+                  <c:v>30.0</c:v>
+                </c:pt>
+                <c:pt idx="113">
+                  <c:v>31.0</c:v>
+                </c:pt>
+                <c:pt idx="114">
+                  <c:v>34.0</c:v>
+                </c:pt>
+                <c:pt idx="115">
+                  <c:v>37.0</c:v>
+                </c:pt>
+                <c:pt idx="116">
+                  <c:v>32.0</c:v>
+                </c:pt>
+                <c:pt idx="117">
+                  <c:v>41.0</c:v>
+                </c:pt>
+                <c:pt idx="118">
+                  <c:v>36.0</c:v>
+                </c:pt>
+                <c:pt idx="119">
+                  <c:v>45.0</c:v>
+                </c:pt>
+                <c:pt idx="120">
+                  <c:v>53.0</c:v>
+                </c:pt>
+                <c:pt idx="121">
+                  <c:v>45.0</c:v>
+                </c:pt>
+                <c:pt idx="122">
+                  <c:v>47.0</c:v>
+                </c:pt>
+                <c:pt idx="123">
+                  <c:v>47.0</c:v>
+                </c:pt>
+                <c:pt idx="124">
+                  <c:v>48.0</c:v>
+                </c:pt>
+                <c:pt idx="125">
+                  <c:v>48.0</c:v>
+                </c:pt>
+                <c:pt idx="126">
+                  <c:v>44.0</c:v>
+                </c:pt>
+                <c:pt idx="127">
+                  <c:v>71.0</c:v>
+                </c:pt>
+                <c:pt idx="128">
+                  <c:v>66.0</c:v>
+                </c:pt>
+                <c:pt idx="129">
+                  <c:v>52.0</c:v>
+                </c:pt>
+                <c:pt idx="130">
+                  <c:v>49.0</c:v>
+                </c:pt>
+                <c:pt idx="131">
+                  <c:v>44.0</c:v>
+                </c:pt>
+                <c:pt idx="132">
+                  <c:v>62.0</c:v>
+                </c:pt>
+                <c:pt idx="133">
+                  <c:v>71.0</c:v>
+                </c:pt>
+                <c:pt idx="134">
+                  <c:v>56.0</c:v>
+                </c:pt>
+                <c:pt idx="135">
+                  <c:v>64.0</c:v>
+                </c:pt>
+                <c:pt idx="136">
+                  <c:v>62.0</c:v>
+                </c:pt>
+                <c:pt idx="137">
+                  <c:v>48.0</c:v>
+                </c:pt>
+                <c:pt idx="138">
+                  <c:v>78.0</c:v>
+                </c:pt>
+                <c:pt idx="139">
+                  <c:v>60.0</c:v>
+                </c:pt>
+                <c:pt idx="140">
+                  <c:v>61.0</c:v>
+                </c:pt>
+                <c:pt idx="141">
+                  <c:v>67.0</c:v>
+                </c:pt>
+                <c:pt idx="142">
+                  <c:v>64.0</c:v>
+                </c:pt>
+                <c:pt idx="143">
+                  <c:v>65.0</c:v>
+                </c:pt>
+                <c:pt idx="144">
+                  <c:v>71.0</c:v>
+                </c:pt>
+                <c:pt idx="145">
+                  <c:v>81.0</c:v>
+                </c:pt>
+                <c:pt idx="146">
+                  <c:v>74.0</c:v>
+                </c:pt>
+                <c:pt idx="147">
+                  <c:v>87.0</c:v>
+                </c:pt>
+                <c:pt idx="148">
+                  <c:v>84.0</c:v>
+                </c:pt>
+                <c:pt idx="149">
+                  <c:v>85.0</c:v>
+                </c:pt>
+                <c:pt idx="150">
+                  <c:v>79.0</c:v>
+                </c:pt>
+                <c:pt idx="151">
+                  <c:v>79.0</c:v>
+                </c:pt>
+                <c:pt idx="152">
+                  <c:v>93.0</c:v>
+                </c:pt>
+                <c:pt idx="153">
+                  <c:v>83.0</c:v>
+                </c:pt>
+                <c:pt idx="154">
+                  <c:v>100.0</c:v>
+                </c:pt>
+              </c:numCache>
+            </c:numRef>
+          </c:val>
+          <c:smooth val="0"/>
+        </c:ser>
+        <c:dLbls>
+          <c:showLegendKey val="0"/>
+          <c:showVal val="0"/>
+          <c:showCatName val="0"/>
+          <c:showSerName val="0"/>
+          <c:showPercent val="0"/>
+          <c:showBubbleSize val="0"/>
+        </c:dLbls>
+        <c:marker val="1"/>
+        <c:smooth val="0"/>
+        <c:axId val="-2060506424"/>
+        <c:axId val="-2060493464"/>
+      </c:lineChart>
+      <c:catAx>
+        <c:axId val="-2060506424"/>
+        <c:scaling>
+          <c:orientation val="minMax"/>
+        </c:scaling>
+        <c:delete val="0"/>
+        <c:axPos val="b"/>
+        <c:title>
+          <c:tx>
+            <c:rich>
+              <a:bodyPr/>
+              <a:lstStyle/>
+              <a:p>
+                <a:pPr>
+                  <a:defRPr/>
+                </a:pPr>
+                <a:r>
+                  <a:rPr lang="en-US" altLang="en-US"/>
+                  <a:t>Year</a:t>
+                </a:r>
+                <a:endParaRPr lang="ja-JP" altLang="en-US"/>
+              </a:p>
+            </c:rich>
+          </c:tx>
+          <c:layout/>
+          <c:overlay val="0"/>
+        </c:title>
+        <c:numFmt formatCode="General" sourceLinked="1"/>
+        <c:majorTickMark val="out"/>
+        <c:minorTickMark val="none"/>
+        <c:tickLblPos val="nextTo"/>
+        <c:crossAx val="-2060493464"/>
+        <c:crosses val="autoZero"/>
+        <c:auto val="1"/>
+        <c:lblAlgn val="ctr"/>
+        <c:lblOffset val="100"/>
+        <c:tickLblSkip val="12"/>
+        <c:noMultiLvlLbl val="0"/>
+      </c:catAx>
+      <c:valAx>
+        <c:axId val="-2060493464"/>
+        <c:scaling>
+          <c:orientation val="minMax"/>
+        </c:scaling>
+        <c:delete val="0"/>
+        <c:axPos val="l"/>
+        <c:title>
+          <c:tx>
+            <c:rich>
+              <a:bodyPr rot="-5400000" vert="horz"/>
+              <a:lstStyle/>
+              <a:p>
+                <a:pPr>
+                  <a:defRPr/>
+                </a:pPr>
+                <a:r>
+                  <a:rPr lang="en-US" altLang="en-US"/>
+                  <a:t>Search  Interest</a:t>
+                </a:r>
+                <a:r>
+                  <a:rPr lang="ja-JP" altLang="en-US"/>
+                  <a:t>　</a:t>
+                </a:r>
+              </a:p>
+            </c:rich>
+          </c:tx>
+          <c:layout/>
+          <c:overlay val="0"/>
+        </c:title>
+        <c:numFmt formatCode="General" sourceLinked="1"/>
+        <c:majorTickMark val="out"/>
+        <c:minorTickMark val="none"/>
+        <c:tickLblPos val="nextTo"/>
+        <c:crossAx val="-2060506424"/>
+        <c:crosses val="autoZero"/>
+        <c:crossBetween val="between"/>
+      </c:valAx>
+    </c:plotArea>
+    <c:legend>
+      <c:legendPos val="r"/>
+      <c:layout/>
+      <c:overlay val="0"/>
+    </c:legend>
+    <c:plotVisOnly val="1"/>
+    <c:dispBlanksAs val="gap"/>
+    <c:showDLblsOverMax val="0"/>
+  </c:chart>
+  <c:spPr>
+    <a:ln>
+      <a:noFill/>
+    </a:ln>
+  </c:spPr>
+  <c:externalData r:id="rId1">
+    <c:autoUpdate val="0"/>
+  </c:externalData>
+</c:chartSpace>
+</file>
+
 <file path=word/theme/theme1.xml><?xml version="1.0" encoding="utf-8"?>
 <a:theme xmlns:a="http://schemas.openxmlformats.org/drawingml/2006/main" name="ホワイト">
   <a:themeElements>

</xml_diff>